<commit_message>
Opracowane zagadnienia 3 zajęcia
</commit_message>
<xml_diff>
--- a/Zajęcia 3/Zajęcia 3.docx
+++ b/Zajęcia 3/Zajęcia 3.docx
@@ -109,9 +109,28 @@
           <w:rFonts w:ascii="Courier New" w:eastAsia="Times New Roman" w:hAnsi="Courier New" w:cs="Courier New"/>
           <w:sz w:val="20"/>
           <w:szCs w:val="20"/>
-          <w:lang w:eastAsia="pl-PL"/>
-        </w:rPr>
-        <w:t>Lista -</w:t>
+          <w:u w:val="single"/>
+          <w:lang w:eastAsia="pl-PL"/>
+        </w:rPr>
+        <w:t>Lista</w:t>
+      </w:r>
+      <w:r>
+        <w:rPr>
+          <w:rFonts w:ascii="Courier New" w:eastAsia="Times New Roman" w:hAnsi="Courier New" w:cs="Courier New"/>
+          <w:sz w:val="20"/>
+          <w:szCs w:val="20"/>
+          <w:lang w:eastAsia="pl-PL"/>
+        </w:rPr>
+        <w:t xml:space="preserve"> </w:t>
+      </w:r>
+      <w:r>
+        <w:rPr>
+          <w:rFonts w:ascii="Courier New" w:eastAsia="Times New Roman" w:hAnsi="Courier New" w:cs="Courier New"/>
+          <w:sz w:val="20"/>
+          <w:szCs w:val="20"/>
+          <w:lang w:eastAsia="pl-PL"/>
+        </w:rPr>
+        <w:t>– czyli tablica, zmienne ustawione w szereg</w:t>
       </w:r>
       <w:r>
         <w:rPr>
@@ -128,6 +147,7 @@
           <w:rFonts w:ascii="Courier New" w:eastAsia="Times New Roman" w:hAnsi="Courier New" w:cs="Courier New"/>
           <w:sz w:val="20"/>
           <w:szCs w:val="20"/>
+          <w:u w:val="single"/>
           <w:lang w:eastAsia="pl-PL"/>
         </w:rPr>
         <w:t>Krotka</w:t>
@@ -140,7 +160,92 @@
           <w:szCs w:val="20"/>
           <w:lang w:eastAsia="pl-PL"/>
         </w:rPr>
-        <w:t xml:space="preserve"> -</w:t>
+        <w:t xml:space="preserve"> </w:t>
+      </w:r>
+      <w:r>
+        <w:rPr>
+          <w:rFonts w:ascii="Courier New" w:eastAsia="Times New Roman" w:hAnsi="Courier New" w:cs="Courier New"/>
+          <w:sz w:val="20"/>
+          <w:szCs w:val="20"/>
+          <w:lang w:eastAsia="pl-PL"/>
+        </w:rPr>
+        <w:t xml:space="preserve">– </w:t>
+      </w:r>
+      <w:proofErr w:type="spellStart"/>
+      <w:r>
+        <w:rPr>
+          <w:rFonts w:ascii="Courier New" w:eastAsia="Times New Roman" w:hAnsi="Courier New" w:cs="Courier New"/>
+          <w:sz w:val="20"/>
+          <w:szCs w:val="20"/>
+          <w:lang w:eastAsia="pl-PL"/>
+        </w:rPr>
+        <w:t>tuple</w:t>
+      </w:r>
+      <w:proofErr w:type="spellEnd"/>
+      <w:r>
+        <w:rPr>
+          <w:rFonts w:ascii="Courier New" w:eastAsia="Times New Roman" w:hAnsi="Courier New" w:cs="Courier New"/>
+          <w:sz w:val="20"/>
+          <w:szCs w:val="20"/>
+          <w:lang w:eastAsia="pl-PL"/>
+        </w:rPr>
+        <w:t xml:space="preserve">, </w:t>
+      </w:r>
+      <w:r>
+        <w:rPr>
+          <w:rFonts w:ascii="Courier New" w:eastAsia="Times New Roman" w:hAnsi="Courier New" w:cs="Courier New"/>
+          <w:sz w:val="20"/>
+          <w:szCs w:val="20"/>
+          <w:lang w:eastAsia="pl-PL"/>
+        </w:rPr>
+        <w:t>podobnie jak tablica, ale ich zawartość jest</w:t>
+      </w:r>
+      <w:r>
+        <w:rPr>
+          <w:rFonts w:ascii="Courier New" w:eastAsia="Times New Roman" w:hAnsi="Courier New" w:cs="Courier New"/>
+          <w:sz w:val="20"/>
+          <w:szCs w:val="20"/>
+          <w:lang w:eastAsia="pl-PL"/>
+        </w:rPr>
+        <w:t xml:space="preserve"> zasadniczo </w:t>
+      </w:r>
+      <w:r>
+        <w:rPr>
+          <w:rFonts w:ascii="Courier New" w:eastAsia="Times New Roman" w:hAnsi="Courier New" w:cs="Courier New"/>
+          <w:sz w:val="20"/>
+          <w:szCs w:val="20"/>
+          <w:lang w:eastAsia="pl-PL"/>
+        </w:rPr>
+        <w:t>stała</w:t>
+      </w:r>
+      <w:r>
+        <w:rPr>
+          <w:rFonts w:ascii="Courier New" w:eastAsia="Times New Roman" w:hAnsi="Courier New" w:cs="Courier New"/>
+          <w:sz w:val="20"/>
+          <w:szCs w:val="20"/>
+          <w:lang w:eastAsia="pl-PL"/>
+        </w:rPr>
+        <w:t xml:space="preserve"> (</w:t>
+      </w:r>
+      <w:proofErr w:type="spellStart"/>
+      <w:r>
+        <w:rPr>
+          <w:rFonts w:ascii="Courier New" w:eastAsia="Times New Roman" w:hAnsi="Courier New" w:cs="Courier New"/>
+          <w:sz w:val="20"/>
+          <w:szCs w:val="20"/>
+          <w:lang w:eastAsia="pl-PL"/>
+        </w:rPr>
+        <w:t>krotka</w:t>
+      </w:r>
+      <w:proofErr w:type="spellEnd"/>
+      <w:r>
+        <w:rPr>
+          <w:rFonts w:ascii="Courier New" w:eastAsia="Times New Roman" w:hAnsi="Courier New" w:cs="Courier New"/>
+          <w:sz w:val="20"/>
+          <w:szCs w:val="20"/>
+          <w:lang w:eastAsia="pl-PL"/>
+        </w:rPr>
+        <w:t xml:space="preserve"> może zawierać listę której elementy możemy edytować)</w:t>
       </w:r>
       <w:r>
         <w:rPr>
@@ -150,7 +255,34 @@
           <w:lang w:eastAsia="pl-PL"/>
         </w:rPr>
         <w:br/>
-        <w:t>Słownik -</w:t>
+      </w:r>
+      <w:r>
+        <w:rPr>
+          <w:rFonts w:ascii="Courier New" w:eastAsia="Times New Roman" w:hAnsi="Courier New" w:cs="Courier New"/>
+          <w:sz w:val="20"/>
+          <w:szCs w:val="20"/>
+          <w:u w:val="single"/>
+          <w:lang w:eastAsia="pl-PL"/>
+        </w:rPr>
+        <w:t>Słownik</w:t>
+      </w:r>
+      <w:r>
+        <w:rPr>
+          <w:rFonts w:ascii="Courier New" w:eastAsia="Times New Roman" w:hAnsi="Courier New" w:cs="Courier New"/>
+          <w:sz w:val="20"/>
+          <w:szCs w:val="20"/>
+          <w:lang w:eastAsia="pl-PL"/>
+        </w:rPr>
+        <w:t xml:space="preserve"> </w:t>
+      </w:r>
+      <w:r>
+        <w:rPr>
+          <w:rFonts w:ascii="Courier New" w:eastAsia="Times New Roman" w:hAnsi="Courier New" w:cs="Courier New"/>
+          <w:sz w:val="20"/>
+          <w:szCs w:val="20"/>
+          <w:lang w:eastAsia="pl-PL"/>
+        </w:rPr>
+        <w:t>– podobnie jak tablica, ale zamiast indeksów wykorzystuje klucze</w:t>
       </w:r>
       <w:r>
         <w:rPr>
@@ -160,7 +292,52 @@
           <w:lang w:eastAsia="pl-PL"/>
         </w:rPr>
         <w:br/>
-        <w:t>Zbiór -</w:t>
+      </w:r>
+      <w:r>
+        <w:rPr>
+          <w:rFonts w:ascii="Courier New" w:eastAsia="Times New Roman" w:hAnsi="Courier New" w:cs="Courier New"/>
+          <w:sz w:val="20"/>
+          <w:szCs w:val="20"/>
+          <w:u w:val="single"/>
+          <w:lang w:eastAsia="pl-PL"/>
+        </w:rPr>
+        <w:t>Zbiór</w:t>
+      </w:r>
+      <w:r>
+        <w:rPr>
+          <w:rFonts w:ascii="Courier New" w:eastAsia="Times New Roman" w:hAnsi="Courier New" w:cs="Courier New"/>
+          <w:sz w:val="20"/>
+          <w:szCs w:val="20"/>
+          <w:lang w:eastAsia="pl-PL"/>
+        </w:rPr>
+        <w:t xml:space="preserve"> </w:t>
+      </w:r>
+      <w:r>
+        <w:rPr>
+          <w:rFonts w:ascii="Courier New" w:eastAsia="Times New Roman" w:hAnsi="Courier New" w:cs="Courier New"/>
+          <w:sz w:val="20"/>
+          <w:szCs w:val="20"/>
+          <w:lang w:eastAsia="pl-PL"/>
+        </w:rPr>
+        <w:t>–</w:t>
+      </w:r>
+      <w:r>
+        <w:rPr>
+          <w:rFonts w:ascii="Courier New" w:eastAsia="Times New Roman" w:hAnsi="Courier New" w:cs="Courier New"/>
+          <w:sz w:val="20"/>
+          <w:szCs w:val="20"/>
+          <w:lang w:eastAsia="pl-PL"/>
+        </w:rPr>
+        <w:t xml:space="preserve"> </w:t>
+      </w:r>
+      <w:r>
+        <w:rPr>
+          <w:rFonts w:ascii="Courier New" w:eastAsia="Times New Roman" w:hAnsi="Courier New" w:cs="Courier New"/>
+          <w:sz w:val="20"/>
+          <w:szCs w:val="20"/>
+          <w:lang w:eastAsia="pl-PL"/>
+        </w:rPr>
+        <w:t>tablica w której elementy się nie powtarzają</w:t>
       </w:r>
     </w:p>
     <w:p>
@@ -264,6 +441,7 @@
           <w:rFonts w:ascii="Courier New" w:eastAsia="Times New Roman" w:hAnsi="Courier New" w:cs="Courier New"/>
           <w:sz w:val="20"/>
           <w:szCs w:val="20"/>
+          <w:u w:val="single"/>
           <w:lang w:eastAsia="pl-PL"/>
         </w:rPr>
         <w:t>Lista:</w:t>
@@ -285,27 +463,63 @@
           <w:szCs w:val="20"/>
           <w:lang w:eastAsia="pl-PL"/>
         </w:rPr>
-        <w:br/>
-      </w:r>
-      <w:proofErr w:type="spellStart"/>
-      <w:r>
-        <w:rPr>
-          <w:rFonts w:ascii="Courier New" w:eastAsia="Times New Roman" w:hAnsi="Courier New" w:cs="Courier New"/>
-          <w:sz w:val="20"/>
-          <w:szCs w:val="20"/>
-          <w:lang w:eastAsia="pl-PL"/>
-        </w:rPr>
-        <w:t>Krotka</w:t>
-      </w:r>
-      <w:proofErr w:type="spellEnd"/>
-      <w:r>
-        <w:rPr>
-          <w:rFonts w:ascii="Courier New" w:eastAsia="Times New Roman" w:hAnsi="Courier New" w:cs="Courier New"/>
-          <w:sz w:val="20"/>
-          <w:szCs w:val="20"/>
-          <w:lang w:eastAsia="pl-PL"/>
-        </w:rPr>
-        <w:t>:</w:t>
+        <w:t xml:space="preserve">lista </w:t>
+      </w:r>
+      <w:r>
+        <w:rPr>
+          <w:rFonts w:ascii="Courier New" w:eastAsia="Times New Roman" w:hAnsi="Courier New" w:cs="Courier New"/>
+          <w:sz w:val="20"/>
+          <w:szCs w:val="20"/>
+          <w:lang w:eastAsia="pl-PL"/>
+        </w:rPr>
+        <w:t xml:space="preserve"> = []</w:t>
+      </w:r>
+      <w:r>
+        <w:rPr>
+          <w:rFonts w:ascii="Courier New" w:eastAsia="Times New Roman" w:hAnsi="Courier New" w:cs="Courier New"/>
+          <w:sz w:val="20"/>
+          <w:szCs w:val="20"/>
+          <w:lang w:eastAsia="pl-PL"/>
+        </w:rPr>
+        <w:t xml:space="preserve"> </w:t>
+      </w:r>
+      <w:r>
+        <w:rPr>
+          <w:rFonts w:ascii="Courier New" w:eastAsia="Times New Roman" w:hAnsi="Courier New" w:cs="Courier New"/>
+          <w:sz w:val="20"/>
+          <w:szCs w:val="20"/>
+          <w:lang w:eastAsia="pl-PL"/>
+        </w:rPr>
+        <w:t xml:space="preserve">       </w:t>
+      </w:r>
+      <w:r>
+        <w:rPr>
+          <w:rFonts w:ascii="Courier New" w:eastAsia="Times New Roman" w:hAnsi="Courier New" w:cs="Courier New"/>
+          <w:sz w:val="20"/>
+          <w:szCs w:val="20"/>
+          <w:lang w:eastAsia="pl-PL"/>
+        </w:rPr>
+        <w:t>#dodajemy elementy przez .</w:t>
+      </w:r>
+      <w:proofErr w:type="spellStart"/>
+      <w:r>
+        <w:rPr>
+          <w:rFonts w:ascii="Courier New" w:eastAsia="Times New Roman" w:hAnsi="Courier New" w:cs="Courier New"/>
+          <w:sz w:val="20"/>
+          <w:szCs w:val="20"/>
+          <w:lang w:eastAsia="pl-PL"/>
+        </w:rPr>
+        <w:t>append</w:t>
+      </w:r>
+      <w:proofErr w:type="spellEnd"/>
+      <w:r>
+        <w:rPr>
+          <w:rFonts w:ascii="Courier New" w:eastAsia="Times New Roman" w:hAnsi="Courier New" w:cs="Courier New"/>
+          <w:sz w:val="20"/>
+          <w:szCs w:val="20"/>
+          <w:lang w:eastAsia="pl-PL"/>
+        </w:rPr>
+        <w:t>()</w:t>
       </w:r>
       <w:r>
         <w:rPr>
@@ -324,8 +538,47 @@
           <w:szCs w:val="20"/>
           <w:lang w:eastAsia="pl-PL"/>
         </w:rPr>
+        <w:t xml:space="preserve">lista  </w:t>
+      </w:r>
+      <w:r>
+        <w:rPr>
+          <w:rFonts w:ascii="Courier New" w:eastAsia="Times New Roman" w:hAnsi="Courier New" w:cs="Courier New"/>
+          <w:sz w:val="20"/>
+          <w:szCs w:val="20"/>
+          <w:lang w:eastAsia="pl-PL"/>
+        </w:rPr>
+        <w:t>= [1,2,3]</w:t>
+      </w:r>
+      <w:r>
+        <w:rPr>
+          <w:rFonts w:ascii="Courier New" w:eastAsia="Times New Roman" w:hAnsi="Courier New" w:cs="Courier New"/>
+          <w:sz w:val="20"/>
+          <w:szCs w:val="20"/>
+          <w:lang w:eastAsia="pl-PL"/>
+        </w:rPr>
         <w:br/>
-        <w:t>Słownik:</w:t>
+      </w:r>
+      <w:proofErr w:type="spellStart"/>
+      <w:r>
+        <w:rPr>
+          <w:rFonts w:ascii="Courier New" w:eastAsia="Times New Roman" w:hAnsi="Courier New" w:cs="Courier New"/>
+          <w:sz w:val="20"/>
+          <w:szCs w:val="20"/>
+          <w:u w:val="single"/>
+          <w:lang w:eastAsia="pl-PL"/>
+        </w:rPr>
+        <w:t>Krotka</w:t>
+      </w:r>
+      <w:proofErr w:type="spellEnd"/>
+      <w:r>
+        <w:rPr>
+          <w:rFonts w:ascii="Courier New" w:eastAsia="Times New Roman" w:hAnsi="Courier New" w:cs="Courier New"/>
+          <w:sz w:val="20"/>
+          <w:szCs w:val="20"/>
+          <w:u w:val="single"/>
+          <w:lang w:eastAsia="pl-PL"/>
+        </w:rPr>
+        <w:t>:</w:t>
       </w:r>
       <w:r>
         <w:rPr>
@@ -344,8 +597,91 @@
           <w:szCs w:val="20"/>
           <w:lang w:eastAsia="pl-PL"/>
         </w:rPr>
+        <w:t>dane = ("</w:t>
+      </w:r>
+      <w:proofErr w:type="spellStart"/>
+      <w:r>
+        <w:rPr>
+          <w:rFonts w:ascii="Courier New" w:eastAsia="Times New Roman" w:hAnsi="Courier New" w:cs="Courier New"/>
+          <w:sz w:val="20"/>
+          <w:szCs w:val="20"/>
+          <w:lang w:eastAsia="pl-PL"/>
+        </w:rPr>
+        <w:t>Aaa</w:t>
+      </w:r>
+      <w:proofErr w:type="spellEnd"/>
+      <w:r>
+        <w:rPr>
+          <w:rFonts w:ascii="Courier New" w:eastAsia="Times New Roman" w:hAnsi="Courier New" w:cs="Courier New"/>
+          <w:sz w:val="20"/>
+          <w:szCs w:val="20"/>
+          <w:lang w:eastAsia="pl-PL"/>
+        </w:rPr>
+        <w:t xml:space="preserve">", </w:t>
+      </w:r>
+      <w:r>
+        <w:rPr>
+          <w:rFonts w:ascii="Courier New" w:eastAsia="Times New Roman" w:hAnsi="Courier New" w:cs="Courier New"/>
+          <w:sz w:val="20"/>
+          <w:szCs w:val="20"/>
+          <w:lang w:eastAsia="pl-PL"/>
+        </w:rPr>
+        <w:t>1</w:t>
+      </w:r>
+      <w:r>
+        <w:rPr>
+          <w:rFonts w:ascii="Courier New" w:eastAsia="Times New Roman" w:hAnsi="Courier New" w:cs="Courier New"/>
+          <w:sz w:val="20"/>
+          <w:szCs w:val="20"/>
+          <w:lang w:eastAsia="pl-PL"/>
+        </w:rPr>
+        <w:t xml:space="preserve">, </w:t>
+      </w:r>
+      <w:r>
+        <w:rPr>
+          <w:rFonts w:ascii="Courier New" w:eastAsia="Times New Roman" w:hAnsi="Courier New" w:cs="Courier New"/>
+          <w:sz w:val="20"/>
+          <w:szCs w:val="20"/>
+          <w:lang w:eastAsia="pl-PL"/>
+        </w:rPr>
+        <w:t>2.13</w:t>
+      </w:r>
+      <w:r>
+        <w:rPr>
+          <w:rFonts w:ascii="Courier New" w:eastAsia="Times New Roman" w:hAnsi="Courier New" w:cs="Courier New"/>
+          <w:sz w:val="20"/>
+          <w:szCs w:val="20"/>
+          <w:lang w:eastAsia="pl-PL"/>
+        </w:rPr>
+        <w:t>)</w:t>
+      </w:r>
+      <w:r>
+        <w:rPr>
+          <w:rFonts w:ascii="Courier New" w:eastAsia="Times New Roman" w:hAnsi="Courier New" w:cs="Courier New"/>
+          <w:sz w:val="20"/>
+          <w:szCs w:val="20"/>
+          <w:lang w:eastAsia="pl-PL"/>
+        </w:rPr>
+        <w:t xml:space="preserve"> #dane możemy tylko odczytać</w:t>
+      </w:r>
+      <w:r>
+        <w:rPr>
+          <w:rFonts w:ascii="Courier New" w:eastAsia="Times New Roman" w:hAnsi="Courier New" w:cs="Courier New"/>
+          <w:sz w:val="20"/>
+          <w:szCs w:val="20"/>
+          <w:lang w:eastAsia="pl-PL"/>
+        </w:rPr>
         <w:br/>
-        <w:t>Zbiór:</w:t>
+      </w:r>
+      <w:r>
+        <w:rPr>
+          <w:rFonts w:ascii="Courier New" w:eastAsia="Times New Roman" w:hAnsi="Courier New" w:cs="Courier New"/>
+          <w:sz w:val="20"/>
+          <w:szCs w:val="20"/>
+          <w:u w:val="single"/>
+          <w:lang w:eastAsia="pl-PL"/>
+        </w:rPr>
+        <w:t>Słownik:</w:t>
       </w:r>
       <w:r>
         <w:rPr>
@@ -356,6 +692,195 @@
         </w:rPr>
         <w:br/>
         <w:t xml:space="preserve">     </w:t>
+      </w:r>
+      <w:r>
+        <w:rPr>
+          <w:rFonts w:ascii="Courier New" w:eastAsia="Times New Roman" w:hAnsi="Courier New" w:cs="Courier New"/>
+          <w:sz w:val="20"/>
+          <w:szCs w:val="20"/>
+          <w:lang w:eastAsia="pl-PL"/>
+        </w:rPr>
+        <w:t xml:space="preserve">kontakty = </w:t>
+      </w:r>
+      <w:r>
+        <w:rPr>
+          <w:rFonts w:ascii="Courier New" w:eastAsia="Times New Roman" w:hAnsi="Courier New" w:cs="Courier New"/>
+          <w:sz w:val="20"/>
+          <w:szCs w:val="20"/>
+          <w:lang w:eastAsia="pl-PL"/>
+        </w:rPr>
+        <w:t>{}</w:t>
+      </w:r>
+      <w:r>
+        <w:rPr>
+          <w:rFonts w:ascii="Courier New" w:eastAsia="Times New Roman" w:hAnsi="Courier New" w:cs="Courier New"/>
+          <w:sz w:val="20"/>
+          <w:szCs w:val="20"/>
+          <w:lang w:eastAsia="pl-PL"/>
+        </w:rPr>
+        <w:br/>
+        <w:t xml:space="preserve">     </w:t>
+      </w:r>
+      <w:r>
+        <w:rPr>
+          <w:rFonts w:ascii="Courier New" w:eastAsia="Times New Roman" w:hAnsi="Courier New" w:cs="Courier New"/>
+          <w:sz w:val="20"/>
+          <w:szCs w:val="20"/>
+          <w:lang w:eastAsia="pl-PL"/>
+        </w:rPr>
+        <w:t>kontakty["Jan"] = 938477566</w:t>
+      </w:r>
+      <w:r>
+        <w:rPr>
+          <w:rFonts w:ascii="Courier New" w:eastAsia="Times New Roman" w:hAnsi="Courier New" w:cs="Courier New"/>
+          <w:sz w:val="20"/>
+          <w:szCs w:val="20"/>
+          <w:lang w:eastAsia="pl-PL"/>
+        </w:rPr>
+        <w:t xml:space="preserve"> #odczytując klucz ‘Jan’ dostaniemy nr </w:t>
+      </w:r>
+      <w:proofErr w:type="spellStart"/>
+      <w:r>
+        <w:rPr>
+          <w:rFonts w:ascii="Courier New" w:eastAsia="Times New Roman" w:hAnsi="Courier New" w:cs="Courier New"/>
+          <w:sz w:val="20"/>
+          <w:szCs w:val="20"/>
+          <w:lang w:eastAsia="pl-PL"/>
+        </w:rPr>
+        <w:t>tel</w:t>
+      </w:r>
+      <w:proofErr w:type="spellEnd"/>
+      <w:r>
+        <w:rPr>
+          <w:rFonts w:ascii="Courier New" w:eastAsia="Times New Roman" w:hAnsi="Courier New" w:cs="Courier New"/>
+          <w:sz w:val="20"/>
+          <w:szCs w:val="20"/>
+          <w:lang w:eastAsia="pl-PL"/>
+        </w:rPr>
+        <w:br/>
+      </w:r>
+      <w:r>
+        <w:rPr>
+          <w:rFonts w:ascii="Courier New" w:eastAsia="Times New Roman" w:hAnsi="Courier New" w:cs="Courier New"/>
+          <w:sz w:val="20"/>
+          <w:szCs w:val="20"/>
+          <w:u w:val="single"/>
+          <w:lang w:eastAsia="pl-PL"/>
+        </w:rPr>
+        <w:t>Zbiór:</w:t>
+      </w:r>
+      <w:r>
+        <w:rPr>
+          <w:rFonts w:ascii="Courier New" w:eastAsia="Times New Roman" w:hAnsi="Courier New" w:cs="Courier New"/>
+          <w:sz w:val="20"/>
+          <w:szCs w:val="20"/>
+          <w:lang w:eastAsia="pl-PL"/>
+        </w:rPr>
+        <w:br/>
+        <w:t xml:space="preserve">     </w:t>
+      </w:r>
+      <w:r>
+        <w:rPr>
+          <w:rFonts w:ascii="Courier New" w:eastAsia="Times New Roman" w:hAnsi="Courier New" w:cs="Courier New"/>
+          <w:sz w:val="20"/>
+          <w:szCs w:val="20"/>
+          <w:lang w:eastAsia="pl-PL"/>
+        </w:rPr>
+        <w:t xml:space="preserve">A = </w:t>
+      </w:r>
+      <w:r>
+        <w:rPr>
+          <w:rFonts w:ascii="Courier New" w:eastAsia="Times New Roman" w:hAnsi="Courier New" w:cs="Courier New"/>
+          <w:sz w:val="20"/>
+          <w:szCs w:val="20"/>
+          <w:lang w:eastAsia="pl-PL"/>
+        </w:rPr>
+        <w:t>set(["</w:t>
+      </w:r>
+      <w:proofErr w:type="spellStart"/>
+      <w:r>
+        <w:rPr>
+          <w:rFonts w:ascii="Courier New" w:eastAsia="Times New Roman" w:hAnsi="Courier New" w:cs="Courier New"/>
+          <w:sz w:val="20"/>
+          <w:szCs w:val="20"/>
+          <w:lang w:eastAsia="pl-PL"/>
+        </w:rPr>
+        <w:t>a</w:t>
+      </w:r>
+      <w:r>
+        <w:rPr>
+          <w:rFonts w:ascii="Courier New" w:eastAsia="Times New Roman" w:hAnsi="Courier New" w:cs="Courier New"/>
+          <w:sz w:val="20"/>
+          <w:szCs w:val="20"/>
+          <w:lang w:eastAsia="pl-PL"/>
+        </w:rPr>
+        <w:t>aa</w:t>
+      </w:r>
+      <w:proofErr w:type="spellEnd"/>
+      <w:r>
+        <w:rPr>
+          <w:rFonts w:ascii="Courier New" w:eastAsia="Times New Roman" w:hAnsi="Courier New" w:cs="Courier New"/>
+          <w:sz w:val="20"/>
+          <w:szCs w:val="20"/>
+          <w:lang w:eastAsia="pl-PL"/>
+        </w:rPr>
+        <w:t>", "</w:t>
+      </w:r>
+      <w:proofErr w:type="spellStart"/>
+      <w:r>
+        <w:rPr>
+          <w:rFonts w:ascii="Courier New" w:eastAsia="Times New Roman" w:hAnsi="Courier New" w:cs="Courier New"/>
+          <w:sz w:val="20"/>
+          <w:szCs w:val="20"/>
+          <w:lang w:eastAsia="pl-PL"/>
+        </w:rPr>
+        <w:t>b</w:t>
+      </w:r>
+      <w:r>
+        <w:rPr>
+          <w:rFonts w:ascii="Courier New" w:eastAsia="Times New Roman" w:hAnsi="Courier New" w:cs="Courier New"/>
+          <w:sz w:val="20"/>
+          <w:szCs w:val="20"/>
+          <w:lang w:eastAsia="pl-PL"/>
+        </w:rPr>
+        <w:t>bb</w:t>
+      </w:r>
+      <w:proofErr w:type="spellEnd"/>
+      <w:r>
+        <w:rPr>
+          <w:rFonts w:ascii="Courier New" w:eastAsia="Times New Roman" w:hAnsi="Courier New" w:cs="Courier New"/>
+          <w:sz w:val="20"/>
+          <w:szCs w:val="20"/>
+          <w:lang w:eastAsia="pl-PL"/>
+        </w:rPr>
+        <w:t>", "</w:t>
+      </w:r>
+      <w:r>
+        <w:rPr>
+          <w:rFonts w:ascii="Courier New" w:eastAsia="Times New Roman" w:hAnsi="Courier New" w:cs="Courier New"/>
+          <w:sz w:val="20"/>
+          <w:szCs w:val="20"/>
+          <w:lang w:eastAsia="pl-PL"/>
+        </w:rPr>
+        <w:t>c</w:t>
+      </w:r>
+      <w:r>
+        <w:rPr>
+          <w:rFonts w:ascii="Courier New" w:eastAsia="Times New Roman" w:hAnsi="Courier New" w:cs="Courier New"/>
+          <w:sz w:val="20"/>
+          <w:szCs w:val="20"/>
+          <w:lang w:eastAsia="pl-PL"/>
+        </w:rPr>
+        <w:t>cc</w:t>
+      </w:r>
+      <w:r>
+        <w:rPr>
+          <w:rFonts w:ascii="Courier New" w:eastAsia="Times New Roman" w:hAnsi="Courier New" w:cs="Courier New"/>
+          <w:sz w:val="20"/>
+          <w:szCs w:val="20"/>
+          <w:lang w:eastAsia="pl-PL"/>
+        </w:rPr>
+        <w:t>"])</w:t>
       </w:r>
     </w:p>
     <w:p>
@@ -650,6 +1175,7 @@
         <w:spacing w:after="0" w:line="240" w:lineRule="auto"/>
         <w:rPr>
           <w:rFonts w:ascii="Courier New" w:eastAsia="Times New Roman" w:hAnsi="Courier New" w:cs="Courier New"/>
+          <w:b/>
           <w:sz w:val="20"/>
           <w:szCs w:val="20"/>
           <w:lang w:eastAsia="pl-PL"/>
@@ -699,7 +1225,7 @@
           <w:szCs w:val="20"/>
           <w:lang w:eastAsia="pl-PL"/>
         </w:rPr>
-        <w:t xml:space="preserve">I.4) </w:t>
+        <w:t>I.4) Operacje na plikach. Różnice między obsługą plików tekstowych, a</w:t>
       </w:r>
       <w:r>
         <w:rPr>
@@ -709,7 +1235,7 @@
           <w:szCs w:val="20"/>
           <w:lang w:eastAsia="pl-PL"/>
         </w:rPr>
-        <w:t>Operacje na plikach. Różnice między obsługą plików tekstowych, a</w:t>
+        <w:t xml:space="preserve"> </w:t>
       </w:r>
       <w:r>
         <w:rPr>
@@ -719,8 +1245,798 @@
           <w:szCs w:val="20"/>
           <w:lang w:eastAsia="pl-PL"/>
         </w:rPr>
+        <w:t>binarnych.</w:t>
+      </w:r>
+    </w:p>
+    <w:p>
+      <w:pPr>
+        <w:tabs>
+          <w:tab w:val="left" w:pos="916"/>
+          <w:tab w:val="left" w:pos="1832"/>
+          <w:tab w:val="left" w:pos="2748"/>
+          <w:tab w:val="left" w:pos="3664"/>
+          <w:tab w:val="left" w:pos="4580"/>
+          <w:tab w:val="left" w:pos="5496"/>
+          <w:tab w:val="left" w:pos="6412"/>
+          <w:tab w:val="left" w:pos="7328"/>
+          <w:tab w:val="left" w:pos="8244"/>
+          <w:tab w:val="left" w:pos="9160"/>
+          <w:tab w:val="left" w:pos="10076"/>
+          <w:tab w:val="left" w:pos="10992"/>
+          <w:tab w:val="left" w:pos="11908"/>
+          <w:tab w:val="left" w:pos="12824"/>
+          <w:tab w:val="left" w:pos="13740"/>
+          <w:tab w:val="left" w:pos="14656"/>
+        </w:tabs>
+        <w:spacing w:after="0" w:line="240" w:lineRule="auto"/>
+        <w:rPr>
+          <w:rFonts w:ascii="Courier New" w:eastAsia="Times New Roman" w:hAnsi="Courier New" w:cs="Courier New"/>
+          <w:sz w:val="20"/>
+          <w:szCs w:val="20"/>
+          <w:lang w:eastAsia="pl-PL"/>
+        </w:rPr>
+      </w:pPr>
+      <w:r>
+        <w:rPr>
+          <w:rFonts w:ascii="Courier New" w:eastAsia="Times New Roman" w:hAnsi="Courier New" w:cs="Courier New"/>
+          <w:sz w:val="20"/>
+          <w:szCs w:val="20"/>
+          <w:lang w:eastAsia="pl-PL"/>
+        </w:rPr>
+        <w:t xml:space="preserve">Zapisując plik binarnie musimy odpowiednio formatować to co chcemy zapisać, o wiele prościej jest skorzystać z </w:t>
+      </w:r>
+      <w:proofErr w:type="spellStart"/>
+      <w:r>
+        <w:rPr>
+          <w:rFonts w:ascii="Courier New" w:eastAsia="Times New Roman" w:hAnsi="Courier New" w:cs="Courier New"/>
+          <w:sz w:val="20"/>
+          <w:szCs w:val="20"/>
+          <w:lang w:eastAsia="pl-PL"/>
+        </w:rPr>
+        <w:t>modulu</w:t>
+      </w:r>
+      <w:proofErr w:type="spellEnd"/>
+      <w:r>
+        <w:rPr>
+          <w:rFonts w:ascii="Courier New" w:eastAsia="Times New Roman" w:hAnsi="Courier New" w:cs="Courier New"/>
+          <w:sz w:val="20"/>
+          <w:szCs w:val="20"/>
+          <w:lang w:eastAsia="pl-PL"/>
+        </w:rPr>
         <w:t xml:space="preserve"> </w:t>
       </w:r>
+      <w:proofErr w:type="spellStart"/>
+      <w:r>
+        <w:rPr>
+          <w:rFonts w:ascii="Courier New" w:eastAsia="Times New Roman" w:hAnsi="Courier New" w:cs="Courier New"/>
+          <w:sz w:val="20"/>
+          <w:szCs w:val="20"/>
+          <w:lang w:eastAsia="pl-PL"/>
+        </w:rPr>
+        <w:t>pickle</w:t>
+      </w:r>
+      <w:proofErr w:type="spellEnd"/>
+      <w:r>
+        <w:rPr>
+          <w:rFonts w:ascii="Courier New" w:eastAsia="Times New Roman" w:hAnsi="Courier New" w:cs="Courier New"/>
+          <w:sz w:val="20"/>
+          <w:szCs w:val="20"/>
+          <w:lang w:eastAsia="pl-PL"/>
+        </w:rPr>
+        <w:br/>
+      </w:r>
+      <w:r>
+        <w:rPr>
+          <w:rFonts w:ascii="Courier New" w:eastAsia="Times New Roman" w:hAnsi="Courier New" w:cs="Courier New"/>
+          <w:sz w:val="20"/>
+          <w:szCs w:val="20"/>
+          <w:lang w:eastAsia="pl-PL"/>
+        </w:rPr>
+        <w:t xml:space="preserve">     </w:t>
+      </w:r>
+      <w:r>
+        <w:rPr>
+          <w:rFonts w:ascii="Courier New" w:eastAsia="Times New Roman" w:hAnsi="Courier New" w:cs="Courier New"/>
+          <w:sz w:val="20"/>
+          <w:szCs w:val="20"/>
+          <w:lang w:eastAsia="pl-PL"/>
+        </w:rPr>
+        <w:t>plik = open('ścieżka/do/pliku.txt'</w:t>
+      </w:r>
+      <w:r>
+        <w:rPr>
+          <w:rFonts w:ascii="Courier New" w:eastAsia="Times New Roman" w:hAnsi="Courier New" w:cs="Courier New"/>
+          <w:sz w:val="20"/>
+          <w:szCs w:val="20"/>
+          <w:lang w:eastAsia="pl-PL"/>
+        </w:rPr>
+        <w:t xml:space="preserve">, </w:t>
+      </w:r>
+      <w:r>
+        <w:rPr>
+          <w:rFonts w:ascii="Courier New" w:eastAsia="Times New Roman" w:hAnsi="Courier New" w:cs="Courier New"/>
+          <w:sz w:val="20"/>
+          <w:szCs w:val="20"/>
+          <w:lang w:eastAsia="pl-PL"/>
+        </w:rPr>
+        <w:t>‘</w:t>
+      </w:r>
+      <w:r>
+        <w:rPr>
+          <w:rFonts w:ascii="Courier New" w:eastAsia="Times New Roman" w:hAnsi="Courier New" w:cs="Courier New"/>
+          <w:sz w:val="20"/>
+          <w:szCs w:val="20"/>
+          <w:lang w:eastAsia="pl-PL"/>
+        </w:rPr>
+        <w:t>(tryb)</w:t>
+      </w:r>
+      <w:r>
+        <w:rPr>
+          <w:rFonts w:ascii="Courier New" w:eastAsia="Times New Roman" w:hAnsi="Courier New" w:cs="Courier New"/>
+          <w:sz w:val="20"/>
+          <w:szCs w:val="20"/>
+          <w:lang w:eastAsia="pl-PL"/>
+        </w:rPr>
+        <w:t>’</w:t>
+      </w:r>
+      <w:r>
+        <w:rPr>
+          <w:rFonts w:ascii="Courier New" w:eastAsia="Times New Roman" w:hAnsi="Courier New" w:cs="Courier New"/>
+          <w:sz w:val="20"/>
+          <w:szCs w:val="20"/>
+          <w:lang w:eastAsia="pl-PL"/>
+        </w:rPr>
+        <w:t>)</w:t>
+      </w:r>
+    </w:p>
+    <w:p>
+      <w:pPr>
+        <w:tabs>
+          <w:tab w:val="left" w:pos="916"/>
+          <w:tab w:val="left" w:pos="1832"/>
+          <w:tab w:val="left" w:pos="2748"/>
+          <w:tab w:val="left" w:pos="3664"/>
+          <w:tab w:val="left" w:pos="4580"/>
+          <w:tab w:val="left" w:pos="5496"/>
+          <w:tab w:val="left" w:pos="6412"/>
+          <w:tab w:val="left" w:pos="7328"/>
+          <w:tab w:val="left" w:pos="8244"/>
+          <w:tab w:val="left" w:pos="9160"/>
+          <w:tab w:val="left" w:pos="10076"/>
+          <w:tab w:val="left" w:pos="10992"/>
+          <w:tab w:val="left" w:pos="11908"/>
+          <w:tab w:val="left" w:pos="12824"/>
+          <w:tab w:val="left" w:pos="13740"/>
+          <w:tab w:val="left" w:pos="14656"/>
+        </w:tabs>
+        <w:spacing w:after="0" w:line="240" w:lineRule="auto"/>
+        <w:rPr>
+          <w:rFonts w:ascii="Courier New" w:eastAsia="Times New Roman" w:hAnsi="Courier New" w:cs="Courier New"/>
+          <w:sz w:val="20"/>
+          <w:szCs w:val="20"/>
+          <w:lang w:eastAsia="pl-PL"/>
+        </w:rPr>
+      </w:pPr>
+      <w:r>
+        <w:rPr>
+          <w:rFonts w:ascii="Courier New" w:eastAsia="Times New Roman" w:hAnsi="Courier New" w:cs="Courier New"/>
+          <w:sz w:val="20"/>
+          <w:szCs w:val="20"/>
+          <w:lang w:eastAsia="pl-PL"/>
+        </w:rPr>
+        <w:t>#tryb – r-odczyt, w-zapis, a-</w:t>
+      </w:r>
+      <w:proofErr w:type="spellStart"/>
+      <w:r>
+        <w:rPr>
+          <w:rFonts w:ascii="Courier New" w:eastAsia="Times New Roman" w:hAnsi="Courier New" w:cs="Courier New"/>
+          <w:sz w:val="20"/>
+          <w:szCs w:val="20"/>
+          <w:lang w:eastAsia="pl-PL"/>
+        </w:rPr>
+        <w:t>dopis</w:t>
+      </w:r>
+      <w:proofErr w:type="spellEnd"/>
+      <w:r>
+        <w:rPr>
+          <w:rFonts w:ascii="Courier New" w:eastAsia="Times New Roman" w:hAnsi="Courier New" w:cs="Courier New"/>
+          <w:sz w:val="20"/>
+          <w:szCs w:val="20"/>
+          <w:lang w:eastAsia="pl-PL"/>
+        </w:rPr>
+        <w:t xml:space="preserve"> + t-tekstowy</w:t>
+      </w:r>
+      <w:r>
+        <w:rPr>
+          <w:rFonts w:ascii="Courier New" w:eastAsia="Times New Roman" w:hAnsi="Courier New" w:cs="Courier New"/>
+          <w:sz w:val="20"/>
+          <w:szCs w:val="20"/>
+          <w:lang w:eastAsia="pl-PL"/>
+        </w:rPr>
+        <w:t xml:space="preserve"> </w:t>
+      </w:r>
+      <w:r>
+        <w:rPr>
+          <w:rFonts w:ascii="Courier New" w:eastAsia="Times New Roman" w:hAnsi="Courier New" w:cs="Courier New"/>
+          <w:sz w:val="20"/>
+          <w:szCs w:val="20"/>
+          <w:lang w:eastAsia="pl-PL"/>
+        </w:rPr>
+        <w:t>(domyślnie)</w:t>
+      </w:r>
+      <w:r>
+        <w:rPr>
+          <w:rFonts w:ascii="Courier New" w:eastAsia="Times New Roman" w:hAnsi="Courier New" w:cs="Courier New"/>
+          <w:sz w:val="20"/>
+          <w:szCs w:val="20"/>
+          <w:lang w:eastAsia="pl-PL"/>
+        </w:rPr>
+        <w:t>, b-binarny</w:t>
+      </w:r>
+      <w:r>
+        <w:rPr>
+          <w:rFonts w:ascii="Courier New" w:eastAsia="Times New Roman" w:hAnsi="Courier New" w:cs="Courier New"/>
+          <w:sz w:val="20"/>
+          <w:szCs w:val="20"/>
+          <w:lang w:eastAsia="pl-PL"/>
+        </w:rPr>
+        <w:br/>
+        <w:t xml:space="preserve">     </w:t>
+      </w:r>
+      <w:proofErr w:type="spellStart"/>
+      <w:r>
+        <w:rPr>
+          <w:rFonts w:ascii="Courier New" w:eastAsia="Times New Roman" w:hAnsi="Courier New" w:cs="Courier New"/>
+          <w:sz w:val="20"/>
+          <w:szCs w:val="20"/>
+          <w:lang w:eastAsia="pl-PL"/>
+        </w:rPr>
+        <w:t>plik.write</w:t>
+      </w:r>
+      <w:proofErr w:type="spellEnd"/>
+      <w:r>
+        <w:rPr>
+          <w:rFonts w:ascii="Courier New" w:eastAsia="Times New Roman" w:hAnsi="Courier New" w:cs="Courier New"/>
+          <w:sz w:val="20"/>
+          <w:szCs w:val="20"/>
+          <w:lang w:eastAsia="pl-PL"/>
+        </w:rPr>
+        <w:t>( „coś” )</w:t>
+      </w:r>
+      <w:r>
+        <w:rPr>
+          <w:rFonts w:ascii="Courier New" w:eastAsia="Times New Roman" w:hAnsi="Courier New" w:cs="Courier New"/>
+          <w:sz w:val="20"/>
+          <w:szCs w:val="20"/>
+          <w:lang w:eastAsia="pl-PL"/>
+        </w:rPr>
+        <w:t xml:space="preserve"> #tekstowo</w:t>
+      </w:r>
+      <w:r>
+        <w:rPr>
+          <w:rFonts w:ascii="Courier New" w:eastAsia="Times New Roman" w:hAnsi="Courier New" w:cs="Courier New"/>
+          <w:sz w:val="20"/>
+          <w:szCs w:val="20"/>
+          <w:lang w:eastAsia="pl-PL"/>
+        </w:rPr>
+        <w:t xml:space="preserve">, </w:t>
+      </w:r>
+      <w:r>
+        <w:rPr>
+          <w:rFonts w:ascii="Courier New" w:eastAsia="Times New Roman" w:hAnsi="Courier New" w:cs="Courier New"/>
+          <w:sz w:val="20"/>
+          <w:szCs w:val="20"/>
+          <w:u w:val="single"/>
+          <w:lang w:eastAsia="pl-PL"/>
+        </w:rPr>
+        <w:t xml:space="preserve">tylko gdy zapis i </w:t>
+      </w:r>
+      <w:proofErr w:type="spellStart"/>
+      <w:r>
+        <w:rPr>
+          <w:rFonts w:ascii="Courier New" w:eastAsia="Times New Roman" w:hAnsi="Courier New" w:cs="Courier New"/>
+          <w:sz w:val="20"/>
+          <w:szCs w:val="20"/>
+          <w:u w:val="single"/>
+          <w:lang w:eastAsia="pl-PL"/>
+        </w:rPr>
+        <w:t>dopis</w:t>
+      </w:r>
+      <w:proofErr w:type="spellEnd"/>
+      <w:r>
+        <w:rPr>
+          <w:rFonts w:ascii="Courier New" w:eastAsia="Times New Roman" w:hAnsi="Courier New" w:cs="Courier New"/>
+          <w:sz w:val="20"/>
+          <w:szCs w:val="20"/>
+          <w:lang w:eastAsia="pl-PL"/>
+        </w:rPr>
+        <w:br/>
+        <w:t xml:space="preserve">     </w:t>
+      </w:r>
+      <w:proofErr w:type="spellStart"/>
+      <w:r>
+        <w:rPr>
+          <w:rFonts w:ascii="Courier New" w:eastAsia="Times New Roman" w:hAnsi="Courier New" w:cs="Courier New"/>
+          <w:sz w:val="20"/>
+          <w:szCs w:val="20"/>
+          <w:lang w:eastAsia="pl-PL"/>
+        </w:rPr>
+        <w:t>print</w:t>
+      </w:r>
+      <w:proofErr w:type="spellEnd"/>
+      <w:r>
+        <w:rPr>
+          <w:rFonts w:ascii="Courier New" w:eastAsia="Times New Roman" w:hAnsi="Courier New" w:cs="Courier New"/>
+          <w:sz w:val="20"/>
+          <w:szCs w:val="20"/>
+          <w:lang w:eastAsia="pl-PL"/>
+        </w:rPr>
+        <w:t xml:space="preserve"> </w:t>
+      </w:r>
+      <w:r>
+        <w:rPr>
+          <w:rFonts w:ascii="Courier New" w:eastAsia="Times New Roman" w:hAnsi="Courier New" w:cs="Courier New"/>
+          <w:sz w:val="20"/>
+          <w:szCs w:val="20"/>
+          <w:lang w:eastAsia="pl-PL"/>
+        </w:rPr>
+        <w:t>(</w:t>
+      </w:r>
+      <w:proofErr w:type="spellStart"/>
+      <w:r>
+        <w:rPr>
+          <w:rFonts w:ascii="Courier New" w:eastAsia="Times New Roman" w:hAnsi="Courier New" w:cs="Courier New"/>
+          <w:sz w:val="20"/>
+          <w:szCs w:val="20"/>
+          <w:lang w:eastAsia="pl-PL"/>
+        </w:rPr>
+        <w:t>plik.read</w:t>
+      </w:r>
+      <w:proofErr w:type="spellEnd"/>
+      <w:r>
+        <w:rPr>
+          <w:rFonts w:ascii="Courier New" w:eastAsia="Times New Roman" w:hAnsi="Courier New" w:cs="Courier New"/>
+          <w:sz w:val="20"/>
+          <w:szCs w:val="20"/>
+          <w:lang w:eastAsia="pl-PL"/>
+        </w:rPr>
+        <w:t>()</w:t>
+      </w:r>
+      <w:r>
+        <w:rPr>
+          <w:rFonts w:ascii="Courier New" w:eastAsia="Times New Roman" w:hAnsi="Courier New" w:cs="Courier New"/>
+          <w:sz w:val="20"/>
+          <w:szCs w:val="20"/>
+          <w:lang w:eastAsia="pl-PL"/>
+        </w:rPr>
+        <w:t>)</w:t>
+      </w:r>
+      <w:r>
+        <w:rPr>
+          <w:rFonts w:ascii="Courier New" w:eastAsia="Times New Roman" w:hAnsi="Courier New" w:cs="Courier New"/>
+          <w:sz w:val="20"/>
+          <w:szCs w:val="20"/>
+          <w:lang w:eastAsia="pl-PL"/>
+        </w:rPr>
+        <w:t xml:space="preserve"> #tekstowo</w:t>
+      </w:r>
+      <w:r>
+        <w:rPr>
+          <w:rFonts w:ascii="Courier New" w:eastAsia="Times New Roman" w:hAnsi="Courier New" w:cs="Courier New"/>
+          <w:sz w:val="20"/>
+          <w:szCs w:val="20"/>
+          <w:lang w:eastAsia="pl-PL"/>
+        </w:rPr>
+        <w:t xml:space="preserve">, </w:t>
+      </w:r>
+      <w:r>
+        <w:rPr>
+          <w:rFonts w:ascii="Courier New" w:eastAsia="Times New Roman" w:hAnsi="Courier New" w:cs="Courier New"/>
+          <w:sz w:val="20"/>
+          <w:szCs w:val="20"/>
+          <w:u w:val="single"/>
+          <w:lang w:eastAsia="pl-PL"/>
+        </w:rPr>
+        <w:t>tylko gdy odczyt</w:t>
+      </w:r>
+    </w:p>
+    <w:p>
+      <w:pPr>
+        <w:tabs>
+          <w:tab w:val="left" w:pos="916"/>
+          <w:tab w:val="left" w:pos="1832"/>
+          <w:tab w:val="left" w:pos="2748"/>
+          <w:tab w:val="left" w:pos="3664"/>
+          <w:tab w:val="left" w:pos="4580"/>
+          <w:tab w:val="left" w:pos="5496"/>
+          <w:tab w:val="left" w:pos="6412"/>
+          <w:tab w:val="left" w:pos="7328"/>
+          <w:tab w:val="left" w:pos="8244"/>
+          <w:tab w:val="left" w:pos="9160"/>
+          <w:tab w:val="left" w:pos="10076"/>
+          <w:tab w:val="left" w:pos="10992"/>
+          <w:tab w:val="left" w:pos="11908"/>
+          <w:tab w:val="left" w:pos="12824"/>
+          <w:tab w:val="left" w:pos="13740"/>
+          <w:tab w:val="left" w:pos="14656"/>
+        </w:tabs>
+        <w:spacing w:after="0" w:line="240" w:lineRule="auto"/>
+        <w:rPr>
+          <w:rFonts w:ascii="Courier New" w:eastAsia="Times New Roman" w:hAnsi="Courier New" w:cs="Courier New"/>
+          <w:sz w:val="20"/>
+          <w:szCs w:val="20"/>
+          <w:lang w:eastAsia="pl-PL"/>
+        </w:rPr>
+      </w:pPr>
+      <w:r>
+        <w:rPr>
+          <w:rFonts w:ascii="Courier New" w:eastAsia="Times New Roman" w:hAnsi="Courier New" w:cs="Courier New"/>
+          <w:sz w:val="20"/>
+          <w:szCs w:val="20"/>
+          <w:lang w:eastAsia="pl-PL"/>
+        </w:rPr>
+        <w:t xml:space="preserve">     </w:t>
+      </w:r>
+      <w:proofErr w:type="spellStart"/>
+      <w:r>
+        <w:rPr>
+          <w:rFonts w:ascii="Courier New" w:eastAsia="Times New Roman" w:hAnsi="Courier New" w:cs="Courier New"/>
+          <w:sz w:val="20"/>
+          <w:szCs w:val="20"/>
+          <w:lang w:eastAsia="pl-PL"/>
+        </w:rPr>
+        <w:t>plik.close</w:t>
+      </w:r>
+      <w:proofErr w:type="spellEnd"/>
+      <w:r>
+        <w:rPr>
+          <w:rFonts w:ascii="Courier New" w:eastAsia="Times New Roman" w:hAnsi="Courier New" w:cs="Courier New"/>
+          <w:sz w:val="20"/>
+          <w:szCs w:val="20"/>
+          <w:lang w:eastAsia="pl-PL"/>
+        </w:rPr>
+        <w:t>()</w:t>
+      </w:r>
+      <w:r>
+        <w:rPr>
+          <w:rFonts w:ascii="Courier New" w:eastAsia="Times New Roman" w:hAnsi="Courier New" w:cs="Courier New"/>
+          <w:sz w:val="20"/>
+          <w:szCs w:val="20"/>
+          <w:lang w:eastAsia="pl-PL"/>
+        </w:rPr>
+        <w:br/>
+      </w:r>
+      <w:r>
+        <w:rPr>
+          <w:rFonts w:ascii="Courier New" w:eastAsia="Times New Roman" w:hAnsi="Courier New" w:cs="Courier New"/>
+          <w:sz w:val="20"/>
+          <w:szCs w:val="20"/>
+          <w:lang w:eastAsia="pl-PL"/>
+        </w:rPr>
+        <w:t xml:space="preserve">Inny sposób </w:t>
+      </w:r>
+      <w:r>
+        <w:rPr>
+          <w:rFonts w:ascii="Courier New" w:eastAsia="Times New Roman" w:hAnsi="Courier New" w:cs="Courier New"/>
+          <w:sz w:val="20"/>
+          <w:szCs w:val="20"/>
+          <w:lang w:eastAsia="pl-PL"/>
+        </w:rPr>
+        <w:t>odczytu</w:t>
+      </w:r>
+      <w:r>
+        <w:rPr>
+          <w:rFonts w:ascii="Courier New" w:eastAsia="Times New Roman" w:hAnsi="Courier New" w:cs="Courier New"/>
+          <w:sz w:val="20"/>
+          <w:szCs w:val="20"/>
+          <w:lang w:eastAsia="pl-PL"/>
+        </w:rPr>
+        <w:t>/zapisu</w:t>
+      </w:r>
+      <w:r>
+        <w:rPr>
+          <w:rFonts w:ascii="Courier New" w:eastAsia="Times New Roman" w:hAnsi="Courier New" w:cs="Courier New"/>
+          <w:sz w:val="20"/>
+          <w:szCs w:val="20"/>
+          <w:lang w:eastAsia="pl-PL"/>
+        </w:rPr>
+        <w:t xml:space="preserve"> linia po linii:</w:t>
+      </w:r>
+    </w:p>
+    <w:p>
+      <w:pPr>
+        <w:tabs>
+          <w:tab w:val="left" w:pos="916"/>
+          <w:tab w:val="left" w:pos="1832"/>
+          <w:tab w:val="left" w:pos="2748"/>
+          <w:tab w:val="left" w:pos="3664"/>
+          <w:tab w:val="left" w:pos="4580"/>
+          <w:tab w:val="left" w:pos="5496"/>
+          <w:tab w:val="left" w:pos="6412"/>
+          <w:tab w:val="left" w:pos="7328"/>
+          <w:tab w:val="left" w:pos="8244"/>
+          <w:tab w:val="left" w:pos="9160"/>
+          <w:tab w:val="left" w:pos="10076"/>
+          <w:tab w:val="left" w:pos="10992"/>
+          <w:tab w:val="left" w:pos="11908"/>
+          <w:tab w:val="left" w:pos="12824"/>
+          <w:tab w:val="left" w:pos="13740"/>
+          <w:tab w:val="left" w:pos="14656"/>
+        </w:tabs>
+        <w:spacing w:after="0" w:line="240" w:lineRule="auto"/>
+        <w:rPr>
+          <w:rFonts w:ascii="Courier New" w:eastAsia="Times New Roman" w:hAnsi="Courier New" w:cs="Courier New"/>
+          <w:sz w:val="20"/>
+          <w:szCs w:val="20"/>
+          <w:lang w:eastAsia="pl-PL"/>
+        </w:rPr>
+      </w:pPr>
+      <w:r>
+        <w:rPr>
+          <w:rFonts w:ascii="Courier New" w:eastAsia="Times New Roman" w:hAnsi="Courier New" w:cs="Courier New"/>
+          <w:sz w:val="20"/>
+          <w:szCs w:val="20"/>
+          <w:lang w:eastAsia="pl-PL"/>
+        </w:rPr>
+        <w:t xml:space="preserve">     </w:t>
+      </w:r>
+      <w:r>
+        <w:rPr>
+          <w:rFonts w:ascii="Courier New" w:eastAsia="Times New Roman" w:hAnsi="Courier New" w:cs="Courier New"/>
+          <w:sz w:val="20"/>
+          <w:szCs w:val="20"/>
+          <w:lang w:eastAsia="pl-PL"/>
+        </w:rPr>
+        <w:t>with open('plik.txt'</w:t>
+      </w:r>
+      <w:r>
+        <w:rPr>
+          <w:rFonts w:ascii="Courier New" w:eastAsia="Times New Roman" w:hAnsi="Courier New" w:cs="Courier New"/>
+          <w:sz w:val="20"/>
+          <w:szCs w:val="20"/>
+          <w:lang w:eastAsia="pl-PL"/>
+        </w:rPr>
+        <w:t>, ‘</w:t>
+      </w:r>
+      <w:proofErr w:type="spellStart"/>
+      <w:r>
+        <w:rPr>
+          <w:rFonts w:ascii="Courier New" w:eastAsia="Times New Roman" w:hAnsi="Courier New" w:cs="Courier New"/>
+          <w:sz w:val="20"/>
+          <w:szCs w:val="20"/>
+          <w:lang w:eastAsia="pl-PL"/>
+        </w:rPr>
+        <w:t>rt</w:t>
+      </w:r>
+      <w:proofErr w:type="spellEnd"/>
+      <w:r>
+        <w:rPr>
+          <w:rFonts w:ascii="Courier New" w:eastAsia="Times New Roman" w:hAnsi="Courier New" w:cs="Courier New"/>
+          <w:sz w:val="20"/>
+          <w:szCs w:val="20"/>
+          <w:lang w:eastAsia="pl-PL"/>
+        </w:rPr>
+        <w:t>’</w:t>
+      </w:r>
+      <w:r>
+        <w:rPr>
+          <w:rFonts w:ascii="Courier New" w:eastAsia="Times New Roman" w:hAnsi="Courier New" w:cs="Courier New"/>
+          <w:sz w:val="20"/>
+          <w:szCs w:val="20"/>
+          <w:lang w:eastAsia="pl-PL"/>
+        </w:rPr>
+        <w:t>) as plik:</w:t>
+      </w:r>
+      <w:r>
+        <w:rPr>
+          <w:rFonts w:ascii="Courier New" w:eastAsia="Times New Roman" w:hAnsi="Courier New" w:cs="Courier New"/>
+          <w:sz w:val="20"/>
+          <w:szCs w:val="20"/>
+          <w:lang w:eastAsia="pl-PL"/>
+        </w:rPr>
+        <w:t xml:space="preserve"> #odczyt linia po linii</w:t>
+      </w:r>
+    </w:p>
+    <w:p>
+      <w:pPr>
+        <w:tabs>
+          <w:tab w:val="left" w:pos="916"/>
+          <w:tab w:val="left" w:pos="1832"/>
+          <w:tab w:val="left" w:pos="2748"/>
+          <w:tab w:val="left" w:pos="3664"/>
+          <w:tab w:val="left" w:pos="4580"/>
+          <w:tab w:val="left" w:pos="5496"/>
+          <w:tab w:val="left" w:pos="6412"/>
+          <w:tab w:val="left" w:pos="7328"/>
+          <w:tab w:val="left" w:pos="8244"/>
+          <w:tab w:val="left" w:pos="9160"/>
+          <w:tab w:val="left" w:pos="10076"/>
+          <w:tab w:val="left" w:pos="10992"/>
+          <w:tab w:val="left" w:pos="11908"/>
+          <w:tab w:val="left" w:pos="12824"/>
+          <w:tab w:val="left" w:pos="13740"/>
+          <w:tab w:val="left" w:pos="14656"/>
+        </w:tabs>
+        <w:spacing w:after="0" w:line="240" w:lineRule="auto"/>
+        <w:rPr>
+          <w:rFonts w:ascii="Courier New" w:eastAsia="Times New Roman" w:hAnsi="Courier New" w:cs="Courier New"/>
+          <w:sz w:val="20"/>
+          <w:szCs w:val="20"/>
+          <w:lang w:eastAsia="pl-PL"/>
+        </w:rPr>
+      </w:pPr>
+      <w:r>
+        <w:rPr>
+          <w:rFonts w:ascii="Courier New" w:eastAsia="Times New Roman" w:hAnsi="Courier New" w:cs="Courier New"/>
+          <w:sz w:val="20"/>
+          <w:szCs w:val="20"/>
+          <w:lang w:eastAsia="pl-PL"/>
+        </w:rPr>
+        <w:t xml:space="preserve">   </w:t>
+      </w:r>
+      <w:r>
+        <w:rPr>
+          <w:rFonts w:ascii="Courier New" w:eastAsia="Times New Roman" w:hAnsi="Courier New" w:cs="Courier New"/>
+          <w:sz w:val="20"/>
+          <w:szCs w:val="20"/>
+          <w:lang w:eastAsia="pl-PL"/>
+        </w:rPr>
+        <w:t xml:space="preserve">       </w:t>
+      </w:r>
+      <w:r>
+        <w:rPr>
+          <w:rFonts w:ascii="Courier New" w:eastAsia="Times New Roman" w:hAnsi="Courier New" w:cs="Courier New"/>
+          <w:sz w:val="20"/>
+          <w:szCs w:val="20"/>
+          <w:lang w:eastAsia="pl-PL"/>
+        </w:rPr>
+        <w:t>for linia in plik:</w:t>
+      </w:r>
+    </w:p>
+    <w:p>
+      <w:pPr>
+        <w:tabs>
+          <w:tab w:val="left" w:pos="916"/>
+          <w:tab w:val="left" w:pos="1832"/>
+          <w:tab w:val="left" w:pos="2748"/>
+          <w:tab w:val="left" w:pos="3664"/>
+          <w:tab w:val="left" w:pos="4580"/>
+          <w:tab w:val="left" w:pos="5496"/>
+          <w:tab w:val="left" w:pos="6412"/>
+          <w:tab w:val="left" w:pos="7328"/>
+          <w:tab w:val="left" w:pos="8244"/>
+          <w:tab w:val="left" w:pos="9160"/>
+          <w:tab w:val="left" w:pos="10076"/>
+          <w:tab w:val="left" w:pos="10992"/>
+          <w:tab w:val="left" w:pos="11908"/>
+          <w:tab w:val="left" w:pos="12824"/>
+          <w:tab w:val="left" w:pos="13740"/>
+          <w:tab w:val="left" w:pos="14656"/>
+        </w:tabs>
+        <w:spacing w:after="0" w:line="240" w:lineRule="auto"/>
+        <w:rPr>
+          <w:rFonts w:ascii="Courier New" w:eastAsia="Times New Roman" w:hAnsi="Courier New" w:cs="Courier New"/>
+          <w:sz w:val="20"/>
+          <w:szCs w:val="20"/>
+          <w:lang w:eastAsia="pl-PL"/>
+        </w:rPr>
+      </w:pPr>
+      <w:r>
+        <w:rPr>
+          <w:rFonts w:ascii="Courier New" w:eastAsia="Times New Roman" w:hAnsi="Courier New" w:cs="Courier New"/>
+          <w:sz w:val="20"/>
+          <w:szCs w:val="20"/>
+          <w:lang w:eastAsia="pl-PL"/>
+        </w:rPr>
+        <w:t xml:space="preserve">     </w:t>
+      </w:r>
+      <w:r>
+        <w:rPr>
+          <w:rFonts w:ascii="Courier New" w:eastAsia="Times New Roman" w:hAnsi="Courier New" w:cs="Courier New"/>
+          <w:sz w:val="20"/>
+          <w:szCs w:val="20"/>
+          <w:lang w:eastAsia="pl-PL"/>
+        </w:rPr>
+        <w:t xml:space="preserve">          </w:t>
+      </w:r>
+      <w:proofErr w:type="spellStart"/>
+      <w:r>
+        <w:rPr>
+          <w:rFonts w:ascii="Courier New" w:eastAsia="Times New Roman" w:hAnsi="Courier New" w:cs="Courier New"/>
+          <w:sz w:val="20"/>
+          <w:szCs w:val="20"/>
+          <w:lang w:eastAsia="pl-PL"/>
+        </w:rPr>
+        <w:t>print</w:t>
+      </w:r>
+      <w:proofErr w:type="spellEnd"/>
+      <w:r>
+        <w:rPr>
+          <w:rFonts w:ascii="Courier New" w:eastAsia="Times New Roman" w:hAnsi="Courier New" w:cs="Courier New"/>
+          <w:sz w:val="20"/>
+          <w:szCs w:val="20"/>
+          <w:lang w:eastAsia="pl-PL"/>
+        </w:rPr>
+        <w:t xml:space="preserve"> </w:t>
+      </w:r>
+      <w:proofErr w:type="spellStart"/>
+      <w:r>
+        <w:rPr>
+          <w:rFonts w:ascii="Courier New" w:eastAsia="Times New Roman" w:hAnsi="Courier New" w:cs="Courier New"/>
+          <w:sz w:val="20"/>
+          <w:szCs w:val="20"/>
+          <w:lang w:eastAsia="pl-PL"/>
+        </w:rPr>
+        <w:t>linia.strip</w:t>
+      </w:r>
+      <w:proofErr w:type="spellEnd"/>
+      <w:r>
+        <w:rPr>
+          <w:rFonts w:ascii="Courier New" w:eastAsia="Times New Roman" w:hAnsi="Courier New" w:cs="Courier New"/>
+          <w:sz w:val="20"/>
+          <w:szCs w:val="20"/>
+          <w:lang w:eastAsia="pl-PL"/>
+        </w:rPr>
+        <w:t>().</w:t>
+      </w:r>
+      <w:proofErr w:type="spellStart"/>
+      <w:r>
+        <w:rPr>
+          <w:rFonts w:ascii="Courier New" w:eastAsia="Times New Roman" w:hAnsi="Courier New" w:cs="Courier New"/>
+          <w:sz w:val="20"/>
+          <w:szCs w:val="20"/>
+          <w:lang w:eastAsia="pl-PL"/>
+        </w:rPr>
+        <w:t>split</w:t>
+      </w:r>
+      <w:proofErr w:type="spellEnd"/>
+      <w:r>
+        <w:rPr>
+          <w:rFonts w:ascii="Courier New" w:eastAsia="Times New Roman" w:hAnsi="Courier New" w:cs="Courier New"/>
+          <w:sz w:val="20"/>
+          <w:szCs w:val="20"/>
+          <w:lang w:eastAsia="pl-PL"/>
+        </w:rPr>
+        <w:t>()</w:t>
+      </w:r>
+    </w:p>
+    <w:p>
+      <w:pPr>
+        <w:tabs>
+          <w:tab w:val="left" w:pos="916"/>
+          <w:tab w:val="left" w:pos="1832"/>
+          <w:tab w:val="left" w:pos="2748"/>
+          <w:tab w:val="left" w:pos="3664"/>
+          <w:tab w:val="left" w:pos="4580"/>
+          <w:tab w:val="left" w:pos="5496"/>
+          <w:tab w:val="left" w:pos="6412"/>
+          <w:tab w:val="left" w:pos="7328"/>
+          <w:tab w:val="left" w:pos="8244"/>
+          <w:tab w:val="left" w:pos="9160"/>
+          <w:tab w:val="left" w:pos="10076"/>
+          <w:tab w:val="left" w:pos="10992"/>
+          <w:tab w:val="left" w:pos="11908"/>
+          <w:tab w:val="left" w:pos="12824"/>
+          <w:tab w:val="left" w:pos="13740"/>
+          <w:tab w:val="left" w:pos="14656"/>
+        </w:tabs>
+        <w:spacing w:after="0" w:line="240" w:lineRule="auto"/>
+        <w:rPr>
+          <w:rFonts w:ascii="Courier New" w:eastAsia="Times New Roman" w:hAnsi="Courier New" w:cs="Courier New"/>
+          <w:sz w:val="20"/>
+          <w:szCs w:val="20"/>
+          <w:lang w:eastAsia="pl-PL"/>
+        </w:rPr>
+      </w:pPr>
+      <w:r>
+        <w:rPr>
+          <w:rFonts w:ascii="Courier New" w:eastAsia="Times New Roman" w:hAnsi="Courier New" w:cs="Courier New"/>
+          <w:sz w:val="20"/>
+          <w:szCs w:val="20"/>
+          <w:lang w:eastAsia="pl-PL"/>
+        </w:rPr>
+        <w:br/>
+      </w:r>
       <w:r>
         <w:rPr>
           <w:rFonts w:ascii="Courier New" w:eastAsia="Times New Roman" w:hAnsi="Courier New" w:cs="Courier New"/>
@@ -729,7 +2045,79 @@
           <w:szCs w:val="20"/>
           <w:lang w:eastAsia="pl-PL"/>
         </w:rPr>
-        <w:t>binarnych.</w:t>
+        <w:t>I.5)</w:t>
+      </w:r>
+      <w:r>
+        <w:rPr>
+          <w:b/>
+        </w:rPr>
+        <w:t xml:space="preserve"> </w:t>
+      </w:r>
+      <w:proofErr w:type="spellStart"/>
+      <w:r>
+        <w:rPr>
+          <w:rFonts w:ascii="Courier New" w:eastAsia="Times New Roman" w:hAnsi="Courier New" w:cs="Courier New"/>
+          <w:b/>
+          <w:sz w:val="20"/>
+          <w:szCs w:val="20"/>
+          <w:lang w:eastAsia="pl-PL"/>
+        </w:rPr>
+        <w:t>Serializacja</w:t>
+      </w:r>
+      <w:proofErr w:type="spellEnd"/>
+      <w:r>
+        <w:rPr>
+          <w:rFonts w:ascii="Courier New" w:eastAsia="Times New Roman" w:hAnsi="Courier New" w:cs="Courier New"/>
+          <w:b/>
+          <w:sz w:val="20"/>
+          <w:szCs w:val="20"/>
+          <w:lang w:eastAsia="pl-PL"/>
+        </w:rPr>
+        <w:t xml:space="preserve"> i </w:t>
+      </w:r>
+      <w:proofErr w:type="spellStart"/>
+      <w:r>
+        <w:rPr>
+          <w:rFonts w:ascii="Courier New" w:eastAsia="Times New Roman" w:hAnsi="Courier New" w:cs="Courier New"/>
+          <w:b/>
+          <w:sz w:val="20"/>
+          <w:szCs w:val="20"/>
+          <w:lang w:eastAsia="pl-PL"/>
+        </w:rPr>
+        <w:t>deserializacja</w:t>
+      </w:r>
+      <w:proofErr w:type="spellEnd"/>
+      <w:r>
+        <w:rPr>
+          <w:rFonts w:ascii="Courier New" w:eastAsia="Times New Roman" w:hAnsi="Courier New" w:cs="Courier New"/>
+          <w:b/>
+          <w:sz w:val="20"/>
+          <w:szCs w:val="20"/>
+          <w:lang w:eastAsia="pl-PL"/>
+        </w:rPr>
+        <w:t xml:space="preserve"> danych przy zapisie do i odczycie z pliku binarnego (moduł </w:t>
+      </w:r>
+      <w:proofErr w:type="spellStart"/>
+      <w:r>
+        <w:rPr>
+          <w:rFonts w:ascii="Courier New" w:eastAsia="Times New Roman" w:hAnsi="Courier New" w:cs="Courier New"/>
+          <w:b/>
+          <w:sz w:val="20"/>
+          <w:szCs w:val="20"/>
+          <w:lang w:eastAsia="pl-PL"/>
+        </w:rPr>
+        <w:t>pickle</w:t>
+      </w:r>
+      <w:proofErr w:type="spellEnd"/>
+      <w:r>
+        <w:rPr>
+          <w:rFonts w:ascii="Courier New" w:eastAsia="Times New Roman" w:hAnsi="Courier New" w:cs="Courier New"/>
+          <w:b/>
+          <w:sz w:val="20"/>
+          <w:szCs w:val="20"/>
+          <w:lang w:eastAsia="pl-PL"/>
+        </w:rPr>
+        <w:t>).</w:t>
       </w:r>
       <w:r>
         <w:rPr>
@@ -740,6 +2128,46 @@
         </w:rPr>
         <w:br/>
       </w:r>
+      <w:proofErr w:type="spellStart"/>
+      <w:r>
+        <w:rPr>
+          <w:rFonts w:ascii="Courier New" w:eastAsia="Times New Roman" w:hAnsi="Courier New" w:cs="Courier New"/>
+          <w:sz w:val="20"/>
+          <w:szCs w:val="20"/>
+          <w:u w:val="single"/>
+          <w:lang w:eastAsia="pl-PL"/>
+        </w:rPr>
+        <w:t>Serializacja</w:t>
+      </w:r>
+      <w:proofErr w:type="spellEnd"/>
+      <w:r>
+        <w:rPr>
+          <w:rFonts w:ascii="Courier New" w:eastAsia="Times New Roman" w:hAnsi="Courier New" w:cs="Courier New"/>
+          <w:sz w:val="20"/>
+          <w:szCs w:val="20"/>
+          <w:u w:val="single"/>
+          <w:lang w:eastAsia="pl-PL"/>
+        </w:rPr>
+        <w:t>:</w:t>
+      </w:r>
+      <w:r>
+        <w:rPr>
+          <w:rFonts w:ascii="Courier New" w:eastAsia="Times New Roman" w:hAnsi="Courier New" w:cs="Courier New"/>
+          <w:sz w:val="20"/>
+          <w:szCs w:val="20"/>
+          <w:lang w:eastAsia="pl-PL"/>
+        </w:rPr>
+        <w:t xml:space="preserve"> </w:t>
+      </w:r>
+      <w:r>
+        <w:rPr>
+          <w:rFonts w:ascii="Courier New" w:eastAsia="Times New Roman" w:hAnsi="Courier New" w:cs="Courier New"/>
+          <w:sz w:val="20"/>
+          <w:szCs w:val="20"/>
+          <w:lang w:eastAsia="pl-PL"/>
+        </w:rPr>
+        <w:t>przekształcenie danych w strumień bajtów</w:t>
+      </w:r>
       <w:r>
         <w:rPr>
           <w:rFonts w:ascii="Courier New" w:eastAsia="Times New Roman" w:hAnsi="Courier New" w:cs="Courier New"/>
@@ -749,6 +2177,46 @@
         </w:rPr>
         <w:br/>
       </w:r>
+      <w:proofErr w:type="spellStart"/>
+      <w:r>
+        <w:rPr>
+          <w:rFonts w:ascii="Courier New" w:eastAsia="Times New Roman" w:hAnsi="Courier New" w:cs="Courier New"/>
+          <w:sz w:val="20"/>
+          <w:szCs w:val="20"/>
+          <w:u w:val="single"/>
+          <w:lang w:eastAsia="pl-PL"/>
+        </w:rPr>
+        <w:t>Deserializacja</w:t>
+      </w:r>
+      <w:proofErr w:type="spellEnd"/>
+      <w:r>
+        <w:rPr>
+          <w:rFonts w:ascii="Courier New" w:eastAsia="Times New Roman" w:hAnsi="Courier New" w:cs="Courier New"/>
+          <w:sz w:val="20"/>
+          <w:szCs w:val="20"/>
+          <w:u w:val="single"/>
+          <w:lang w:eastAsia="pl-PL"/>
+        </w:rPr>
+        <w:t>:</w:t>
+      </w:r>
+      <w:r>
+        <w:rPr>
+          <w:rFonts w:ascii="Courier New" w:eastAsia="Times New Roman" w:hAnsi="Courier New" w:cs="Courier New"/>
+          <w:sz w:val="20"/>
+          <w:szCs w:val="20"/>
+          <w:lang w:eastAsia="pl-PL"/>
+        </w:rPr>
+        <w:t xml:space="preserve"> </w:t>
+      </w:r>
+      <w:r>
+        <w:rPr>
+          <w:rFonts w:ascii="Courier New" w:eastAsia="Times New Roman" w:hAnsi="Courier New" w:cs="Courier New"/>
+          <w:sz w:val="20"/>
+          <w:szCs w:val="20"/>
+          <w:lang w:eastAsia="pl-PL"/>
+        </w:rPr>
+        <w:t>proces odwrotny, zamiana strumienia bajtów w użyteczne dane</w:t>
+      </w:r>
       <w:r>
         <w:rPr>
           <w:rFonts w:ascii="Courier New" w:eastAsia="Times New Roman" w:hAnsi="Courier New" w:cs="Courier New"/>
@@ -758,109 +2226,1082 @@
         </w:rPr>
         <w:br/>
       </w:r>
+      <w:r>
+        <w:rPr>
+          <w:rFonts w:ascii="Courier New" w:eastAsia="Times New Roman" w:hAnsi="Courier New" w:cs="Courier New"/>
+          <w:sz w:val="20"/>
+          <w:szCs w:val="20"/>
+          <w:lang w:eastAsia="pl-PL"/>
+        </w:rPr>
+        <w:br/>
+      </w:r>
+      <w:r>
+        <w:rPr>
+          <w:rFonts w:ascii="Courier New" w:eastAsia="Times New Roman" w:hAnsi="Courier New" w:cs="Courier New"/>
+          <w:sz w:val="20"/>
+          <w:szCs w:val="20"/>
+          <w:lang w:eastAsia="pl-PL"/>
+        </w:rPr>
+        <w:t xml:space="preserve">     </w:t>
+      </w:r>
+      <w:r>
+        <w:rPr>
+          <w:rFonts w:ascii="Courier New" w:eastAsia="Times New Roman" w:hAnsi="Courier New" w:cs="Courier New"/>
+          <w:sz w:val="20"/>
+          <w:szCs w:val="20"/>
+          <w:lang w:eastAsia="pl-PL"/>
+        </w:rPr>
+        <w:t xml:space="preserve">import </w:t>
+      </w:r>
+      <w:proofErr w:type="spellStart"/>
+      <w:r>
+        <w:rPr>
+          <w:rFonts w:ascii="Courier New" w:eastAsia="Times New Roman" w:hAnsi="Courier New" w:cs="Courier New"/>
+          <w:sz w:val="20"/>
+          <w:szCs w:val="20"/>
+          <w:lang w:eastAsia="pl-PL"/>
+        </w:rPr>
+        <w:t>pickle</w:t>
+      </w:r>
+      <w:proofErr w:type="spellEnd"/>
+    </w:p>
+    <w:p>
+      <w:pPr>
+        <w:tabs>
+          <w:tab w:val="left" w:pos="916"/>
+          <w:tab w:val="left" w:pos="1832"/>
+          <w:tab w:val="left" w:pos="2748"/>
+          <w:tab w:val="left" w:pos="3664"/>
+          <w:tab w:val="left" w:pos="4580"/>
+          <w:tab w:val="left" w:pos="5496"/>
+          <w:tab w:val="left" w:pos="6412"/>
+          <w:tab w:val="left" w:pos="7328"/>
+          <w:tab w:val="left" w:pos="8244"/>
+          <w:tab w:val="left" w:pos="9160"/>
+          <w:tab w:val="left" w:pos="10076"/>
+          <w:tab w:val="left" w:pos="10992"/>
+          <w:tab w:val="left" w:pos="11908"/>
+          <w:tab w:val="left" w:pos="12824"/>
+          <w:tab w:val="left" w:pos="13740"/>
+          <w:tab w:val="left" w:pos="14656"/>
+        </w:tabs>
+        <w:spacing w:after="0" w:line="240" w:lineRule="auto"/>
+        <w:rPr>
+          <w:rFonts w:ascii="Courier New" w:eastAsia="Times New Roman" w:hAnsi="Courier New" w:cs="Courier New"/>
+          <w:sz w:val="20"/>
+          <w:szCs w:val="20"/>
+          <w:lang w:eastAsia="pl-PL"/>
+        </w:rPr>
+      </w:pPr>
+      <w:r>
+        <w:rPr>
+          <w:rFonts w:ascii="Courier New" w:eastAsia="Times New Roman" w:hAnsi="Courier New" w:cs="Courier New"/>
+          <w:sz w:val="20"/>
+          <w:szCs w:val="20"/>
+          <w:lang w:eastAsia="pl-PL"/>
+        </w:rPr>
+        <w:t xml:space="preserve">     </w:t>
+      </w:r>
+      <w:proofErr w:type="spellStart"/>
+      <w:r>
+        <w:rPr>
+          <w:rFonts w:ascii="Courier New" w:eastAsia="Times New Roman" w:hAnsi="Courier New" w:cs="Courier New"/>
+          <w:sz w:val="20"/>
+          <w:szCs w:val="20"/>
+          <w:lang w:eastAsia="pl-PL"/>
+        </w:rPr>
+        <w:t>output_file</w:t>
+      </w:r>
+      <w:proofErr w:type="spellEnd"/>
+      <w:r>
+        <w:rPr>
+          <w:rFonts w:ascii="Courier New" w:eastAsia="Times New Roman" w:hAnsi="Courier New" w:cs="Courier New"/>
+          <w:sz w:val="20"/>
+          <w:szCs w:val="20"/>
+          <w:lang w:eastAsia="pl-PL"/>
+        </w:rPr>
+        <w:t xml:space="preserve"> = open("</w:t>
+      </w:r>
+      <w:proofErr w:type="spellStart"/>
+      <w:r>
+        <w:rPr>
+          <w:rFonts w:ascii="Courier New" w:eastAsia="Times New Roman" w:hAnsi="Courier New" w:cs="Courier New"/>
+          <w:sz w:val="20"/>
+          <w:szCs w:val="20"/>
+          <w:lang w:eastAsia="pl-PL"/>
+        </w:rPr>
+        <w:t>myfile.bin</w:t>
+      </w:r>
+      <w:proofErr w:type="spellEnd"/>
+      <w:r>
+        <w:rPr>
+          <w:rFonts w:ascii="Courier New" w:eastAsia="Times New Roman" w:hAnsi="Courier New" w:cs="Courier New"/>
+          <w:sz w:val="20"/>
+          <w:szCs w:val="20"/>
+          <w:lang w:eastAsia="pl-PL"/>
+        </w:rPr>
+        <w:t>", "</w:t>
+      </w:r>
+      <w:proofErr w:type="spellStart"/>
+      <w:r>
+        <w:rPr>
+          <w:rFonts w:ascii="Courier New" w:eastAsia="Times New Roman" w:hAnsi="Courier New" w:cs="Courier New"/>
+          <w:sz w:val="20"/>
+          <w:szCs w:val="20"/>
+          <w:lang w:eastAsia="pl-PL"/>
+        </w:rPr>
+        <w:t>wb</w:t>
+      </w:r>
+      <w:proofErr w:type="spellEnd"/>
+      <w:r>
+        <w:rPr>
+          <w:rFonts w:ascii="Courier New" w:eastAsia="Times New Roman" w:hAnsi="Courier New" w:cs="Courier New"/>
+          <w:sz w:val="20"/>
+          <w:szCs w:val="20"/>
+          <w:lang w:eastAsia="pl-PL"/>
+        </w:rPr>
+        <w:t>")</w:t>
+      </w:r>
+      <w:r>
+        <w:rPr>
+          <w:rFonts w:ascii="Courier New" w:eastAsia="Times New Roman" w:hAnsi="Courier New" w:cs="Courier New"/>
+          <w:sz w:val="20"/>
+          <w:szCs w:val="20"/>
+          <w:lang w:eastAsia="pl-PL"/>
+        </w:rPr>
+        <w:t xml:space="preserve"> #ustawienie do zapisu</w:t>
+      </w:r>
+      <w:r>
+        <w:rPr>
+          <w:rFonts w:ascii="Courier New" w:eastAsia="Times New Roman" w:hAnsi="Courier New" w:cs="Courier New"/>
+          <w:sz w:val="20"/>
+          <w:szCs w:val="20"/>
+          <w:lang w:eastAsia="pl-PL"/>
+        </w:rPr>
+        <w:t xml:space="preserve"> binarnego</w:t>
+      </w:r>
+    </w:p>
+    <w:p>
+      <w:pPr>
+        <w:tabs>
+          <w:tab w:val="left" w:pos="916"/>
+          <w:tab w:val="left" w:pos="1832"/>
+          <w:tab w:val="left" w:pos="2748"/>
+          <w:tab w:val="left" w:pos="3664"/>
+          <w:tab w:val="left" w:pos="4580"/>
+          <w:tab w:val="left" w:pos="5496"/>
+          <w:tab w:val="left" w:pos="6412"/>
+          <w:tab w:val="left" w:pos="7328"/>
+          <w:tab w:val="left" w:pos="8244"/>
+          <w:tab w:val="left" w:pos="9160"/>
+          <w:tab w:val="left" w:pos="10076"/>
+          <w:tab w:val="left" w:pos="10992"/>
+          <w:tab w:val="left" w:pos="11908"/>
+          <w:tab w:val="left" w:pos="12824"/>
+          <w:tab w:val="left" w:pos="13740"/>
+          <w:tab w:val="left" w:pos="14656"/>
+        </w:tabs>
+        <w:spacing w:after="0" w:line="240" w:lineRule="auto"/>
+        <w:rPr>
+          <w:rFonts w:ascii="Courier New" w:eastAsia="Times New Roman" w:hAnsi="Courier New" w:cs="Courier New"/>
+          <w:sz w:val="20"/>
+          <w:szCs w:val="20"/>
+          <w:lang w:eastAsia="pl-PL"/>
+        </w:rPr>
+      </w:pPr>
+      <w:r>
+        <w:rPr>
+          <w:rFonts w:ascii="Courier New" w:eastAsia="Times New Roman" w:hAnsi="Courier New" w:cs="Courier New"/>
+          <w:sz w:val="20"/>
+          <w:szCs w:val="20"/>
+          <w:lang w:eastAsia="pl-PL"/>
+        </w:rPr>
+        <w:t xml:space="preserve">     </w:t>
+      </w:r>
+      <w:proofErr w:type="spellStart"/>
+      <w:r>
+        <w:rPr>
+          <w:rFonts w:ascii="Courier New" w:eastAsia="Times New Roman" w:hAnsi="Courier New" w:cs="Courier New"/>
+          <w:sz w:val="20"/>
+          <w:szCs w:val="20"/>
+          <w:lang w:eastAsia="pl-PL"/>
+        </w:rPr>
+        <w:t>myint</w:t>
+      </w:r>
+      <w:proofErr w:type="spellEnd"/>
+      <w:r>
+        <w:rPr>
+          <w:rFonts w:ascii="Courier New" w:eastAsia="Times New Roman" w:hAnsi="Courier New" w:cs="Courier New"/>
+          <w:sz w:val="20"/>
+          <w:szCs w:val="20"/>
+          <w:lang w:eastAsia="pl-PL"/>
+        </w:rPr>
+        <w:t xml:space="preserve"> = 42</w:t>
+      </w:r>
+    </w:p>
+    <w:p>
+      <w:pPr>
+        <w:tabs>
+          <w:tab w:val="left" w:pos="916"/>
+          <w:tab w:val="left" w:pos="1832"/>
+          <w:tab w:val="left" w:pos="2748"/>
+          <w:tab w:val="left" w:pos="3664"/>
+          <w:tab w:val="left" w:pos="4580"/>
+          <w:tab w:val="left" w:pos="5496"/>
+          <w:tab w:val="left" w:pos="6412"/>
+          <w:tab w:val="left" w:pos="7328"/>
+          <w:tab w:val="left" w:pos="8244"/>
+          <w:tab w:val="left" w:pos="9160"/>
+          <w:tab w:val="left" w:pos="10076"/>
+          <w:tab w:val="left" w:pos="10992"/>
+          <w:tab w:val="left" w:pos="11908"/>
+          <w:tab w:val="left" w:pos="12824"/>
+          <w:tab w:val="left" w:pos="13740"/>
+          <w:tab w:val="left" w:pos="14656"/>
+        </w:tabs>
+        <w:spacing w:after="0" w:line="240" w:lineRule="auto"/>
+        <w:rPr>
+          <w:rFonts w:ascii="Courier New" w:eastAsia="Times New Roman" w:hAnsi="Courier New" w:cs="Courier New"/>
+          <w:sz w:val="20"/>
+          <w:szCs w:val="20"/>
+          <w:lang w:eastAsia="pl-PL"/>
+        </w:rPr>
+      </w:pPr>
+      <w:r>
+        <w:rPr>
+          <w:rFonts w:ascii="Courier New" w:eastAsia="Times New Roman" w:hAnsi="Courier New" w:cs="Courier New"/>
+          <w:sz w:val="20"/>
+          <w:szCs w:val="20"/>
+          <w:lang w:eastAsia="pl-PL"/>
+        </w:rPr>
+        <w:t xml:space="preserve">     </w:t>
+      </w:r>
+      <w:proofErr w:type="spellStart"/>
+      <w:r>
+        <w:rPr>
+          <w:rFonts w:ascii="Courier New" w:eastAsia="Times New Roman" w:hAnsi="Courier New" w:cs="Courier New"/>
+          <w:sz w:val="20"/>
+          <w:szCs w:val="20"/>
+          <w:lang w:eastAsia="pl-PL"/>
+        </w:rPr>
+        <w:t>mystring</w:t>
+      </w:r>
+      <w:proofErr w:type="spellEnd"/>
+      <w:r>
+        <w:rPr>
+          <w:rFonts w:ascii="Courier New" w:eastAsia="Times New Roman" w:hAnsi="Courier New" w:cs="Courier New"/>
+          <w:sz w:val="20"/>
+          <w:szCs w:val="20"/>
+          <w:lang w:eastAsia="pl-PL"/>
+        </w:rPr>
+        <w:t xml:space="preserve"> = "Hello, </w:t>
+      </w:r>
+      <w:proofErr w:type="spellStart"/>
+      <w:r>
+        <w:rPr>
+          <w:rFonts w:ascii="Courier New" w:eastAsia="Times New Roman" w:hAnsi="Courier New" w:cs="Courier New"/>
+          <w:sz w:val="20"/>
+          <w:szCs w:val="20"/>
+          <w:lang w:eastAsia="pl-PL"/>
+        </w:rPr>
+        <w:t>world</w:t>
+      </w:r>
+      <w:proofErr w:type="spellEnd"/>
+      <w:r>
+        <w:rPr>
+          <w:rFonts w:ascii="Courier New" w:eastAsia="Times New Roman" w:hAnsi="Courier New" w:cs="Courier New"/>
+          <w:sz w:val="20"/>
+          <w:szCs w:val="20"/>
+          <w:lang w:eastAsia="pl-PL"/>
+        </w:rPr>
+        <w:t>!"</w:t>
+      </w:r>
+    </w:p>
+    <w:p>
+      <w:pPr>
+        <w:tabs>
+          <w:tab w:val="left" w:pos="916"/>
+          <w:tab w:val="left" w:pos="1832"/>
+          <w:tab w:val="left" w:pos="2748"/>
+          <w:tab w:val="left" w:pos="3664"/>
+          <w:tab w:val="left" w:pos="4580"/>
+          <w:tab w:val="left" w:pos="5496"/>
+          <w:tab w:val="left" w:pos="6412"/>
+          <w:tab w:val="left" w:pos="7328"/>
+          <w:tab w:val="left" w:pos="8244"/>
+          <w:tab w:val="left" w:pos="9160"/>
+          <w:tab w:val="left" w:pos="10076"/>
+          <w:tab w:val="left" w:pos="10992"/>
+          <w:tab w:val="left" w:pos="11908"/>
+          <w:tab w:val="left" w:pos="12824"/>
+          <w:tab w:val="left" w:pos="13740"/>
+          <w:tab w:val="left" w:pos="14656"/>
+        </w:tabs>
+        <w:spacing w:after="0" w:line="240" w:lineRule="auto"/>
+        <w:rPr>
+          <w:rFonts w:ascii="Courier New" w:eastAsia="Times New Roman" w:hAnsi="Courier New" w:cs="Courier New"/>
+          <w:sz w:val="20"/>
+          <w:szCs w:val="20"/>
+          <w:lang w:eastAsia="pl-PL"/>
+        </w:rPr>
+      </w:pPr>
+      <w:r>
+        <w:rPr>
+          <w:rFonts w:ascii="Courier New" w:eastAsia="Times New Roman" w:hAnsi="Courier New" w:cs="Courier New"/>
+          <w:sz w:val="20"/>
+          <w:szCs w:val="20"/>
+          <w:lang w:eastAsia="pl-PL"/>
+        </w:rPr>
+        <w:t xml:space="preserve">     </w:t>
+      </w:r>
+      <w:proofErr w:type="spellStart"/>
+      <w:r>
+        <w:rPr>
+          <w:rFonts w:ascii="Courier New" w:eastAsia="Times New Roman" w:hAnsi="Courier New" w:cs="Courier New"/>
+          <w:sz w:val="20"/>
+          <w:szCs w:val="20"/>
+          <w:lang w:eastAsia="pl-PL"/>
+        </w:rPr>
+        <w:t>pickle.dump</w:t>
+      </w:r>
+      <w:proofErr w:type="spellEnd"/>
+      <w:r>
+        <w:rPr>
+          <w:rFonts w:ascii="Courier New" w:eastAsia="Times New Roman" w:hAnsi="Courier New" w:cs="Courier New"/>
+          <w:sz w:val="20"/>
+          <w:szCs w:val="20"/>
+          <w:lang w:eastAsia="pl-PL"/>
+        </w:rPr>
+        <w:t>(</w:t>
+      </w:r>
+      <w:proofErr w:type="spellStart"/>
+      <w:r>
+        <w:rPr>
+          <w:rFonts w:ascii="Courier New" w:eastAsia="Times New Roman" w:hAnsi="Courier New" w:cs="Courier New"/>
+          <w:sz w:val="20"/>
+          <w:szCs w:val="20"/>
+          <w:lang w:eastAsia="pl-PL"/>
+        </w:rPr>
+        <w:t>myint</w:t>
+      </w:r>
+      <w:proofErr w:type="spellEnd"/>
+      <w:r>
+        <w:rPr>
+          <w:rFonts w:ascii="Courier New" w:eastAsia="Times New Roman" w:hAnsi="Courier New" w:cs="Courier New"/>
+          <w:sz w:val="20"/>
+          <w:szCs w:val="20"/>
+          <w:lang w:eastAsia="pl-PL"/>
+        </w:rPr>
+        <w:t xml:space="preserve">, </w:t>
+      </w:r>
+      <w:proofErr w:type="spellStart"/>
+      <w:r>
+        <w:rPr>
+          <w:rFonts w:ascii="Courier New" w:eastAsia="Times New Roman" w:hAnsi="Courier New" w:cs="Courier New"/>
+          <w:sz w:val="20"/>
+          <w:szCs w:val="20"/>
+          <w:lang w:eastAsia="pl-PL"/>
+        </w:rPr>
+        <w:t>output_file</w:t>
+      </w:r>
+      <w:proofErr w:type="spellEnd"/>
+      <w:r>
+        <w:rPr>
+          <w:rFonts w:ascii="Courier New" w:eastAsia="Times New Roman" w:hAnsi="Courier New" w:cs="Courier New"/>
+          <w:sz w:val="20"/>
+          <w:szCs w:val="20"/>
+          <w:lang w:eastAsia="pl-PL"/>
+        </w:rPr>
+        <w:t>)</w:t>
+      </w:r>
+      <w:r>
+        <w:rPr>
+          <w:rFonts w:ascii="Courier New" w:eastAsia="Times New Roman" w:hAnsi="Courier New" w:cs="Courier New"/>
+          <w:sz w:val="20"/>
+          <w:szCs w:val="20"/>
+          <w:lang w:eastAsia="pl-PL"/>
+        </w:rPr>
+        <w:t xml:space="preserve"> #</w:t>
+      </w:r>
+      <w:proofErr w:type="spellStart"/>
+      <w:r>
+        <w:rPr>
+          <w:rFonts w:ascii="Courier New" w:eastAsia="Times New Roman" w:hAnsi="Courier New" w:cs="Courier New"/>
+          <w:sz w:val="20"/>
+          <w:szCs w:val="20"/>
+          <w:lang w:eastAsia="pl-PL"/>
+        </w:rPr>
+        <w:t>serializacja</w:t>
+      </w:r>
+      <w:proofErr w:type="spellEnd"/>
+      <w:r>
+        <w:rPr>
+          <w:rFonts w:ascii="Courier New" w:eastAsia="Times New Roman" w:hAnsi="Courier New" w:cs="Courier New"/>
+          <w:sz w:val="20"/>
+          <w:szCs w:val="20"/>
+          <w:lang w:eastAsia="pl-PL"/>
+        </w:rPr>
+        <w:t xml:space="preserve"> zapis </w:t>
+      </w:r>
+      <w:proofErr w:type="spellStart"/>
+      <w:r>
+        <w:rPr>
+          <w:rFonts w:ascii="Courier New" w:eastAsia="Times New Roman" w:hAnsi="Courier New" w:cs="Courier New"/>
+          <w:sz w:val="20"/>
+          <w:szCs w:val="20"/>
+          <w:lang w:eastAsia="pl-PL"/>
+        </w:rPr>
+        <w:t>inta</w:t>
+      </w:r>
+      <w:proofErr w:type="spellEnd"/>
+      <w:r>
+        <w:rPr>
+          <w:rFonts w:ascii="Courier New" w:eastAsia="Times New Roman" w:hAnsi="Courier New" w:cs="Courier New"/>
+          <w:sz w:val="20"/>
+          <w:szCs w:val="20"/>
+          <w:lang w:eastAsia="pl-PL"/>
+        </w:rPr>
+        <w:t xml:space="preserve"> jako bajty</w:t>
+      </w:r>
+    </w:p>
+    <w:p>
+      <w:pPr>
+        <w:tabs>
+          <w:tab w:val="left" w:pos="916"/>
+          <w:tab w:val="left" w:pos="1832"/>
+          <w:tab w:val="left" w:pos="2748"/>
+          <w:tab w:val="left" w:pos="3664"/>
+          <w:tab w:val="left" w:pos="4580"/>
+          <w:tab w:val="left" w:pos="5496"/>
+          <w:tab w:val="left" w:pos="6412"/>
+          <w:tab w:val="left" w:pos="7328"/>
+          <w:tab w:val="left" w:pos="8244"/>
+          <w:tab w:val="left" w:pos="9160"/>
+          <w:tab w:val="left" w:pos="10076"/>
+          <w:tab w:val="left" w:pos="10992"/>
+          <w:tab w:val="left" w:pos="11908"/>
+          <w:tab w:val="left" w:pos="12824"/>
+          <w:tab w:val="left" w:pos="13740"/>
+          <w:tab w:val="left" w:pos="14656"/>
+        </w:tabs>
+        <w:spacing w:after="0" w:line="240" w:lineRule="auto"/>
+        <w:rPr>
+          <w:rFonts w:ascii="Courier New" w:eastAsia="Times New Roman" w:hAnsi="Courier New" w:cs="Courier New"/>
+          <w:sz w:val="20"/>
+          <w:szCs w:val="20"/>
+          <w:lang w:eastAsia="pl-PL"/>
+        </w:rPr>
+      </w:pPr>
+      <w:r>
+        <w:rPr>
+          <w:rFonts w:ascii="Courier New" w:eastAsia="Times New Roman" w:hAnsi="Courier New" w:cs="Courier New"/>
+          <w:sz w:val="20"/>
+          <w:szCs w:val="20"/>
+          <w:lang w:eastAsia="pl-PL"/>
+        </w:rPr>
+        <w:t xml:space="preserve">     </w:t>
+      </w:r>
+      <w:proofErr w:type="spellStart"/>
+      <w:r>
+        <w:rPr>
+          <w:rFonts w:ascii="Courier New" w:eastAsia="Times New Roman" w:hAnsi="Courier New" w:cs="Courier New"/>
+          <w:sz w:val="20"/>
+          <w:szCs w:val="20"/>
+          <w:lang w:eastAsia="pl-PL"/>
+        </w:rPr>
+        <w:t>pickle.dump</w:t>
+      </w:r>
+      <w:proofErr w:type="spellEnd"/>
+      <w:r>
+        <w:rPr>
+          <w:rFonts w:ascii="Courier New" w:eastAsia="Times New Roman" w:hAnsi="Courier New" w:cs="Courier New"/>
+          <w:sz w:val="20"/>
+          <w:szCs w:val="20"/>
+          <w:lang w:eastAsia="pl-PL"/>
+        </w:rPr>
+        <w:t>(</w:t>
+      </w:r>
+      <w:proofErr w:type="spellStart"/>
+      <w:r>
+        <w:rPr>
+          <w:rFonts w:ascii="Courier New" w:eastAsia="Times New Roman" w:hAnsi="Courier New" w:cs="Courier New"/>
+          <w:sz w:val="20"/>
+          <w:szCs w:val="20"/>
+          <w:lang w:eastAsia="pl-PL"/>
+        </w:rPr>
+        <w:t>mystring</w:t>
+      </w:r>
+      <w:proofErr w:type="spellEnd"/>
+      <w:r>
+        <w:rPr>
+          <w:rFonts w:ascii="Courier New" w:eastAsia="Times New Roman" w:hAnsi="Courier New" w:cs="Courier New"/>
+          <w:sz w:val="20"/>
+          <w:szCs w:val="20"/>
+          <w:lang w:eastAsia="pl-PL"/>
+        </w:rPr>
+        <w:t xml:space="preserve">, </w:t>
+      </w:r>
+      <w:proofErr w:type="spellStart"/>
+      <w:r>
+        <w:rPr>
+          <w:rFonts w:ascii="Courier New" w:eastAsia="Times New Roman" w:hAnsi="Courier New" w:cs="Courier New"/>
+          <w:sz w:val="20"/>
+          <w:szCs w:val="20"/>
+          <w:lang w:eastAsia="pl-PL"/>
+        </w:rPr>
+        <w:t>output_file</w:t>
+      </w:r>
+      <w:proofErr w:type="spellEnd"/>
+      <w:r>
+        <w:rPr>
+          <w:rFonts w:ascii="Courier New" w:eastAsia="Times New Roman" w:hAnsi="Courier New" w:cs="Courier New"/>
+          <w:sz w:val="20"/>
+          <w:szCs w:val="20"/>
+          <w:lang w:eastAsia="pl-PL"/>
+        </w:rPr>
+        <w:t>)</w:t>
+      </w:r>
+      <w:r>
+        <w:rPr>
+          <w:rFonts w:ascii="Courier New" w:eastAsia="Times New Roman" w:hAnsi="Courier New" w:cs="Courier New"/>
+          <w:sz w:val="20"/>
+          <w:szCs w:val="20"/>
+          <w:lang w:eastAsia="pl-PL"/>
+        </w:rPr>
+        <w:t xml:space="preserve"> #</w:t>
+      </w:r>
+      <w:proofErr w:type="spellStart"/>
+      <w:r>
+        <w:rPr>
+          <w:rFonts w:ascii="Courier New" w:eastAsia="Times New Roman" w:hAnsi="Courier New" w:cs="Courier New"/>
+          <w:sz w:val="20"/>
+          <w:szCs w:val="20"/>
+          <w:lang w:eastAsia="pl-PL"/>
+        </w:rPr>
+        <w:t>pickle</w:t>
+      </w:r>
+      <w:r>
+        <w:rPr>
+          <w:rFonts w:ascii="Courier New" w:eastAsia="Times New Roman" w:hAnsi="Courier New" w:cs="Courier New"/>
+          <w:sz w:val="20"/>
+          <w:szCs w:val="20"/>
+          <w:lang w:eastAsia="pl-PL"/>
+        </w:rPr>
+        <w:t>.dump</w:t>
+      </w:r>
+      <w:proofErr w:type="spellEnd"/>
+      <w:r>
+        <w:rPr>
+          <w:rFonts w:ascii="Courier New" w:eastAsia="Times New Roman" w:hAnsi="Courier New" w:cs="Courier New"/>
+          <w:sz w:val="20"/>
+          <w:szCs w:val="20"/>
+          <w:lang w:eastAsia="pl-PL"/>
+        </w:rPr>
+        <w:t>() do zapisu</w:t>
+      </w:r>
+    </w:p>
+    <w:p>
+      <w:pPr>
+        <w:tabs>
+          <w:tab w:val="left" w:pos="916"/>
+          <w:tab w:val="left" w:pos="1832"/>
+          <w:tab w:val="left" w:pos="2748"/>
+          <w:tab w:val="left" w:pos="3664"/>
+          <w:tab w:val="left" w:pos="4580"/>
+          <w:tab w:val="left" w:pos="5496"/>
+          <w:tab w:val="left" w:pos="6412"/>
+          <w:tab w:val="left" w:pos="7328"/>
+          <w:tab w:val="left" w:pos="8244"/>
+          <w:tab w:val="left" w:pos="9160"/>
+          <w:tab w:val="left" w:pos="10076"/>
+          <w:tab w:val="left" w:pos="10992"/>
+          <w:tab w:val="left" w:pos="11908"/>
+          <w:tab w:val="left" w:pos="12824"/>
+          <w:tab w:val="left" w:pos="13740"/>
+          <w:tab w:val="left" w:pos="14656"/>
+        </w:tabs>
+        <w:spacing w:after="0" w:line="240" w:lineRule="auto"/>
+        <w:rPr>
+          <w:rFonts w:ascii="Courier New" w:eastAsia="Times New Roman" w:hAnsi="Courier New" w:cs="Courier New"/>
+          <w:sz w:val="20"/>
+          <w:szCs w:val="20"/>
+          <w:lang w:eastAsia="pl-PL"/>
+        </w:rPr>
+      </w:pPr>
+      <w:r>
+        <w:rPr>
+          <w:rFonts w:ascii="Courier New" w:eastAsia="Times New Roman" w:hAnsi="Courier New" w:cs="Courier New"/>
+          <w:sz w:val="20"/>
+          <w:szCs w:val="20"/>
+          <w:lang w:eastAsia="pl-PL"/>
+        </w:rPr>
+        <w:t xml:space="preserve">     </w:t>
+      </w:r>
+      <w:proofErr w:type="spellStart"/>
+      <w:r>
+        <w:rPr>
+          <w:rFonts w:ascii="Courier New" w:eastAsia="Times New Roman" w:hAnsi="Courier New" w:cs="Courier New"/>
+          <w:sz w:val="20"/>
+          <w:szCs w:val="20"/>
+          <w:lang w:eastAsia="pl-PL"/>
+        </w:rPr>
+        <w:t>output_file.close</w:t>
+      </w:r>
+      <w:proofErr w:type="spellEnd"/>
+      <w:r>
+        <w:rPr>
+          <w:rFonts w:ascii="Courier New" w:eastAsia="Times New Roman" w:hAnsi="Courier New" w:cs="Courier New"/>
+          <w:sz w:val="20"/>
+          <w:szCs w:val="20"/>
+          <w:lang w:eastAsia="pl-PL"/>
+        </w:rPr>
+        <w:t>()</w:t>
+      </w:r>
+    </w:p>
+    <w:p>
+      <w:pPr>
+        <w:tabs>
+          <w:tab w:val="left" w:pos="916"/>
+          <w:tab w:val="left" w:pos="1832"/>
+          <w:tab w:val="left" w:pos="2748"/>
+          <w:tab w:val="left" w:pos="3664"/>
+          <w:tab w:val="left" w:pos="4580"/>
+          <w:tab w:val="left" w:pos="5496"/>
+          <w:tab w:val="left" w:pos="6412"/>
+          <w:tab w:val="left" w:pos="7328"/>
+          <w:tab w:val="left" w:pos="8244"/>
+          <w:tab w:val="left" w:pos="9160"/>
+          <w:tab w:val="left" w:pos="10076"/>
+          <w:tab w:val="left" w:pos="10992"/>
+          <w:tab w:val="left" w:pos="11908"/>
+          <w:tab w:val="left" w:pos="12824"/>
+          <w:tab w:val="left" w:pos="13740"/>
+          <w:tab w:val="left" w:pos="14656"/>
+        </w:tabs>
+        <w:spacing w:after="0" w:line="240" w:lineRule="auto"/>
+        <w:rPr>
+          <w:rFonts w:ascii="Courier New" w:eastAsia="Times New Roman" w:hAnsi="Courier New" w:cs="Courier New"/>
+          <w:sz w:val="20"/>
+          <w:szCs w:val="20"/>
+          <w:lang w:eastAsia="pl-PL"/>
+        </w:rPr>
+      </w:pPr>
+    </w:p>
+    <w:p>
+      <w:pPr>
+        <w:tabs>
+          <w:tab w:val="left" w:pos="916"/>
+          <w:tab w:val="left" w:pos="1832"/>
+          <w:tab w:val="left" w:pos="2748"/>
+          <w:tab w:val="left" w:pos="3664"/>
+          <w:tab w:val="left" w:pos="4580"/>
+          <w:tab w:val="left" w:pos="5496"/>
+          <w:tab w:val="left" w:pos="6412"/>
+          <w:tab w:val="left" w:pos="7328"/>
+          <w:tab w:val="left" w:pos="8244"/>
+          <w:tab w:val="left" w:pos="9160"/>
+          <w:tab w:val="left" w:pos="10076"/>
+          <w:tab w:val="left" w:pos="10992"/>
+          <w:tab w:val="left" w:pos="11908"/>
+          <w:tab w:val="left" w:pos="12824"/>
+          <w:tab w:val="left" w:pos="13740"/>
+          <w:tab w:val="left" w:pos="14656"/>
+        </w:tabs>
+        <w:spacing w:after="0" w:line="240" w:lineRule="auto"/>
+        <w:rPr>
+          <w:rFonts w:ascii="Courier New" w:eastAsia="Times New Roman" w:hAnsi="Courier New" w:cs="Courier New"/>
+          <w:sz w:val="20"/>
+          <w:szCs w:val="20"/>
+          <w:lang w:eastAsia="pl-PL"/>
+        </w:rPr>
+      </w:pPr>
+      <w:r>
+        <w:rPr>
+          <w:rFonts w:ascii="Courier New" w:eastAsia="Times New Roman" w:hAnsi="Courier New" w:cs="Courier New"/>
+          <w:sz w:val="20"/>
+          <w:szCs w:val="20"/>
+          <w:lang w:eastAsia="pl-PL"/>
+        </w:rPr>
+        <w:t xml:space="preserve">     </w:t>
+      </w:r>
+      <w:proofErr w:type="spellStart"/>
+      <w:r>
+        <w:rPr>
+          <w:rFonts w:ascii="Courier New" w:eastAsia="Times New Roman" w:hAnsi="Courier New" w:cs="Courier New"/>
+          <w:sz w:val="20"/>
+          <w:szCs w:val="20"/>
+          <w:lang w:eastAsia="pl-PL"/>
+        </w:rPr>
+        <w:t>input_file</w:t>
+      </w:r>
+      <w:proofErr w:type="spellEnd"/>
+      <w:r>
+        <w:rPr>
+          <w:rFonts w:ascii="Courier New" w:eastAsia="Times New Roman" w:hAnsi="Courier New" w:cs="Courier New"/>
+          <w:sz w:val="20"/>
+          <w:szCs w:val="20"/>
+          <w:lang w:eastAsia="pl-PL"/>
+        </w:rPr>
+        <w:t xml:space="preserve"> = open("</w:t>
+      </w:r>
+      <w:proofErr w:type="spellStart"/>
+      <w:r>
+        <w:rPr>
+          <w:rFonts w:ascii="Courier New" w:eastAsia="Times New Roman" w:hAnsi="Courier New" w:cs="Courier New"/>
+          <w:sz w:val="20"/>
+          <w:szCs w:val="20"/>
+          <w:lang w:eastAsia="pl-PL"/>
+        </w:rPr>
+        <w:t>myfile.bin</w:t>
+      </w:r>
+      <w:proofErr w:type="spellEnd"/>
+      <w:r>
+        <w:rPr>
+          <w:rFonts w:ascii="Courier New" w:eastAsia="Times New Roman" w:hAnsi="Courier New" w:cs="Courier New"/>
+          <w:sz w:val="20"/>
+          <w:szCs w:val="20"/>
+          <w:lang w:eastAsia="pl-PL"/>
+        </w:rPr>
+        <w:t>", "</w:t>
+      </w:r>
+      <w:proofErr w:type="spellStart"/>
+      <w:r>
+        <w:rPr>
+          <w:rFonts w:ascii="Courier New" w:eastAsia="Times New Roman" w:hAnsi="Courier New" w:cs="Courier New"/>
+          <w:sz w:val="20"/>
+          <w:szCs w:val="20"/>
+          <w:lang w:eastAsia="pl-PL"/>
+        </w:rPr>
+        <w:t>rb</w:t>
+      </w:r>
+      <w:proofErr w:type="spellEnd"/>
+      <w:r>
+        <w:rPr>
+          <w:rFonts w:ascii="Courier New" w:eastAsia="Times New Roman" w:hAnsi="Courier New" w:cs="Courier New"/>
+          <w:sz w:val="20"/>
+          <w:szCs w:val="20"/>
+          <w:lang w:eastAsia="pl-PL"/>
+        </w:rPr>
+        <w:t>")</w:t>
+      </w:r>
+      <w:r>
+        <w:rPr>
+          <w:rFonts w:ascii="Courier New" w:eastAsia="Times New Roman" w:hAnsi="Courier New" w:cs="Courier New"/>
+          <w:sz w:val="20"/>
+          <w:szCs w:val="20"/>
+          <w:lang w:eastAsia="pl-PL"/>
+        </w:rPr>
+        <w:t xml:space="preserve"> #ustawienie do odczytu binarnego</w:t>
+      </w:r>
+      <w:r>
+        <w:rPr>
+          <w:rFonts w:ascii="Courier New" w:eastAsia="Times New Roman" w:hAnsi="Courier New" w:cs="Courier New"/>
+          <w:sz w:val="20"/>
+          <w:szCs w:val="20"/>
+          <w:lang w:eastAsia="pl-PL"/>
+        </w:rPr>
+        <w:br/>
+        <w:t xml:space="preserve">     </w:t>
+      </w:r>
+      <w:proofErr w:type="spellStart"/>
+      <w:r>
+        <w:rPr>
+          <w:rFonts w:ascii="Courier New" w:eastAsia="Times New Roman" w:hAnsi="Courier New" w:cs="Courier New"/>
+          <w:sz w:val="20"/>
+          <w:szCs w:val="20"/>
+          <w:lang w:eastAsia="pl-PL"/>
+        </w:rPr>
+        <w:t>myint</w:t>
+      </w:r>
+      <w:proofErr w:type="spellEnd"/>
+      <w:r>
+        <w:rPr>
+          <w:rFonts w:ascii="Courier New" w:eastAsia="Times New Roman" w:hAnsi="Courier New" w:cs="Courier New"/>
+          <w:sz w:val="20"/>
+          <w:szCs w:val="20"/>
+          <w:lang w:eastAsia="pl-PL"/>
+        </w:rPr>
+        <w:t xml:space="preserve"> = </w:t>
+      </w:r>
+      <w:proofErr w:type="spellStart"/>
+      <w:r>
+        <w:rPr>
+          <w:rFonts w:ascii="Courier New" w:eastAsia="Times New Roman" w:hAnsi="Courier New" w:cs="Courier New"/>
+          <w:sz w:val="20"/>
+          <w:szCs w:val="20"/>
+          <w:lang w:eastAsia="pl-PL"/>
+        </w:rPr>
+        <w:t>pickle.load</w:t>
+      </w:r>
+      <w:proofErr w:type="spellEnd"/>
+      <w:r>
+        <w:rPr>
+          <w:rFonts w:ascii="Courier New" w:eastAsia="Times New Roman" w:hAnsi="Courier New" w:cs="Courier New"/>
+          <w:sz w:val="20"/>
+          <w:szCs w:val="20"/>
+          <w:lang w:eastAsia="pl-PL"/>
+        </w:rPr>
+        <w:t>(</w:t>
+      </w:r>
+      <w:proofErr w:type="spellStart"/>
+      <w:r>
+        <w:rPr>
+          <w:rFonts w:ascii="Courier New" w:eastAsia="Times New Roman" w:hAnsi="Courier New" w:cs="Courier New"/>
+          <w:sz w:val="20"/>
+          <w:szCs w:val="20"/>
+          <w:lang w:eastAsia="pl-PL"/>
+        </w:rPr>
+        <w:t>input_file</w:t>
+      </w:r>
+      <w:proofErr w:type="spellEnd"/>
+      <w:r>
+        <w:rPr>
+          <w:rFonts w:ascii="Courier New" w:eastAsia="Times New Roman" w:hAnsi="Courier New" w:cs="Courier New"/>
+          <w:sz w:val="20"/>
+          <w:szCs w:val="20"/>
+          <w:lang w:eastAsia="pl-PL"/>
+        </w:rPr>
+        <w:t>)</w:t>
+      </w:r>
+      <w:r>
+        <w:rPr>
+          <w:rFonts w:ascii="Courier New" w:eastAsia="Times New Roman" w:hAnsi="Courier New" w:cs="Courier New"/>
+          <w:sz w:val="20"/>
+          <w:szCs w:val="20"/>
+          <w:lang w:eastAsia="pl-PL"/>
+        </w:rPr>
+        <w:t xml:space="preserve"> #odczyt bajtów do </w:t>
+      </w:r>
+      <w:r>
+        <w:rPr>
+          <w:rFonts w:ascii="Courier New" w:eastAsia="Times New Roman" w:hAnsi="Courier New" w:cs="Courier New"/>
+          <w:sz w:val="20"/>
+          <w:szCs w:val="20"/>
+          <w:lang w:eastAsia="pl-PL"/>
+        </w:rPr>
+        <w:t>zmiennej</w:t>
+      </w:r>
+    </w:p>
+    <w:p>
+      <w:pPr>
+        <w:tabs>
+          <w:tab w:val="left" w:pos="916"/>
+          <w:tab w:val="left" w:pos="1832"/>
+          <w:tab w:val="left" w:pos="2748"/>
+          <w:tab w:val="left" w:pos="3664"/>
+          <w:tab w:val="left" w:pos="4580"/>
+          <w:tab w:val="left" w:pos="5496"/>
+          <w:tab w:val="left" w:pos="6412"/>
+          <w:tab w:val="left" w:pos="7328"/>
+          <w:tab w:val="left" w:pos="8244"/>
+          <w:tab w:val="left" w:pos="9160"/>
+          <w:tab w:val="left" w:pos="10076"/>
+          <w:tab w:val="left" w:pos="10992"/>
+          <w:tab w:val="left" w:pos="11908"/>
+          <w:tab w:val="left" w:pos="12824"/>
+          <w:tab w:val="left" w:pos="13740"/>
+          <w:tab w:val="left" w:pos="14656"/>
+        </w:tabs>
+        <w:spacing w:after="0" w:line="240" w:lineRule="auto"/>
+        <w:rPr>
+          <w:rFonts w:ascii="Courier New" w:eastAsia="Times New Roman" w:hAnsi="Courier New" w:cs="Courier New"/>
+          <w:sz w:val="20"/>
+          <w:szCs w:val="20"/>
+          <w:lang w:eastAsia="pl-PL"/>
+        </w:rPr>
+        <w:sectPr>
+          <w:pgSz w:w="11906" w:h="16838"/>
+          <w:pgMar w:top="1417" w:right="1417" w:bottom="1417" w:left="1417" w:header="708" w:footer="708" w:gutter="0"/>
+          <w:cols w:space="708"/>
+          <w:docGrid w:linePitch="360"/>
+        </w:sectPr>
+      </w:pPr>
+      <w:r>
+        <w:rPr>
+          <w:rFonts w:ascii="Courier New" w:eastAsia="Times New Roman" w:hAnsi="Courier New" w:cs="Courier New"/>
+          <w:sz w:val="20"/>
+          <w:szCs w:val="20"/>
+          <w:lang w:eastAsia="pl-PL"/>
+        </w:rPr>
+        <w:t xml:space="preserve">     </w:t>
+      </w:r>
+      <w:proofErr w:type="spellStart"/>
+      <w:r>
+        <w:rPr>
+          <w:rFonts w:ascii="Courier New" w:eastAsia="Times New Roman" w:hAnsi="Courier New" w:cs="Courier New"/>
+          <w:sz w:val="20"/>
+          <w:szCs w:val="20"/>
+          <w:lang w:eastAsia="pl-PL"/>
+        </w:rPr>
+        <w:t>mystring</w:t>
+      </w:r>
+      <w:proofErr w:type="spellEnd"/>
+      <w:r>
+        <w:rPr>
+          <w:rFonts w:ascii="Courier New" w:eastAsia="Times New Roman" w:hAnsi="Courier New" w:cs="Courier New"/>
+          <w:sz w:val="20"/>
+          <w:szCs w:val="20"/>
+          <w:lang w:eastAsia="pl-PL"/>
+        </w:rPr>
+        <w:t xml:space="preserve"> = </w:t>
+      </w:r>
+      <w:proofErr w:type="spellStart"/>
+      <w:r>
+        <w:rPr>
+          <w:rFonts w:ascii="Courier New" w:eastAsia="Times New Roman" w:hAnsi="Courier New" w:cs="Courier New"/>
+          <w:sz w:val="20"/>
+          <w:szCs w:val="20"/>
+          <w:lang w:eastAsia="pl-PL"/>
+        </w:rPr>
+        <w:t>pickle.load</w:t>
+      </w:r>
+      <w:proofErr w:type="spellEnd"/>
+      <w:r>
+        <w:rPr>
+          <w:rFonts w:ascii="Courier New" w:eastAsia="Times New Roman" w:hAnsi="Courier New" w:cs="Courier New"/>
+          <w:sz w:val="20"/>
+          <w:szCs w:val="20"/>
+          <w:lang w:eastAsia="pl-PL"/>
+        </w:rPr>
+        <w:t>(</w:t>
+      </w:r>
+      <w:proofErr w:type="spellStart"/>
+      <w:r>
+        <w:rPr>
+          <w:rFonts w:ascii="Courier New" w:eastAsia="Times New Roman" w:hAnsi="Courier New" w:cs="Courier New"/>
+          <w:sz w:val="20"/>
+          <w:szCs w:val="20"/>
+          <w:lang w:eastAsia="pl-PL"/>
+        </w:rPr>
+        <w:t>input_file</w:t>
+      </w:r>
+      <w:proofErr w:type="spellEnd"/>
+      <w:r>
+        <w:rPr>
+          <w:rFonts w:ascii="Courier New" w:eastAsia="Times New Roman" w:hAnsi="Courier New" w:cs="Courier New"/>
+          <w:sz w:val="20"/>
+          <w:szCs w:val="20"/>
+          <w:lang w:eastAsia="pl-PL"/>
+        </w:rPr>
+        <w:t>)</w:t>
+      </w:r>
+      <w:r>
+        <w:rPr>
+          <w:rFonts w:ascii="Courier New" w:eastAsia="Times New Roman" w:hAnsi="Courier New" w:cs="Courier New"/>
+          <w:sz w:val="20"/>
+          <w:szCs w:val="20"/>
+          <w:lang w:eastAsia="pl-PL"/>
+        </w:rPr>
+        <w:t xml:space="preserve"> #</w:t>
+      </w:r>
+      <w:proofErr w:type="spellStart"/>
+      <w:r>
+        <w:rPr>
+          <w:rFonts w:ascii="Courier New" w:eastAsia="Times New Roman" w:hAnsi="Courier New" w:cs="Courier New"/>
+          <w:sz w:val="20"/>
+          <w:szCs w:val="20"/>
+          <w:lang w:eastAsia="pl-PL"/>
+        </w:rPr>
+        <w:t>pickle</w:t>
+      </w:r>
+      <w:r>
+        <w:rPr>
+          <w:rFonts w:ascii="Courier New" w:eastAsia="Times New Roman" w:hAnsi="Courier New" w:cs="Courier New"/>
+          <w:sz w:val="20"/>
+          <w:szCs w:val="20"/>
+          <w:lang w:eastAsia="pl-PL"/>
+        </w:rPr>
+        <w:t>.load</w:t>
+      </w:r>
+      <w:proofErr w:type="spellEnd"/>
+      <w:r>
+        <w:rPr>
+          <w:rFonts w:ascii="Courier New" w:eastAsia="Times New Roman" w:hAnsi="Courier New" w:cs="Courier New"/>
+          <w:sz w:val="20"/>
+          <w:szCs w:val="20"/>
+          <w:lang w:eastAsia="pl-PL"/>
+        </w:rPr>
+        <w:t>() do odczytu</w:t>
+      </w:r>
+      <w:r>
+        <w:rPr>
+          <w:rFonts w:ascii="Courier New" w:eastAsia="Times New Roman" w:hAnsi="Courier New" w:cs="Courier New"/>
+          <w:sz w:val="20"/>
+          <w:szCs w:val="20"/>
+          <w:lang w:eastAsia="pl-PL"/>
+        </w:rPr>
+        <w:br/>
+        <w:t xml:space="preserve">     </w:t>
+      </w:r>
+      <w:proofErr w:type="spellStart"/>
+      <w:r>
+        <w:rPr>
+          <w:rFonts w:ascii="Courier New" w:eastAsia="Times New Roman" w:hAnsi="Courier New" w:cs="Courier New"/>
+          <w:sz w:val="20"/>
+          <w:szCs w:val="20"/>
+          <w:lang w:eastAsia="pl-PL"/>
+        </w:rPr>
+        <w:t>input_file.close</w:t>
+      </w:r>
+      <w:proofErr w:type="spellEnd"/>
+      <w:r>
+        <w:rPr>
+          <w:rFonts w:ascii="Courier New" w:eastAsia="Times New Roman" w:hAnsi="Courier New" w:cs="Courier New"/>
+          <w:sz w:val="20"/>
+          <w:szCs w:val="20"/>
+          <w:lang w:eastAsia="pl-PL"/>
+        </w:rPr>
+        <w:t>()</w:t>
+      </w:r>
+      <w:r>
+        <w:rPr>
+          <w:rFonts w:ascii="Courier New" w:eastAsia="Times New Roman" w:hAnsi="Courier New" w:cs="Courier New"/>
+          <w:sz w:val="20"/>
+          <w:szCs w:val="20"/>
+          <w:lang w:eastAsia="pl-PL"/>
+        </w:rPr>
+        <w:br/>
+      </w:r>
+      <w:r>
+        <w:rPr>
+          <w:rFonts w:ascii="Courier New" w:eastAsia="Times New Roman" w:hAnsi="Courier New" w:cs="Courier New"/>
+          <w:sz w:val="20"/>
+          <w:szCs w:val="20"/>
+          <w:lang w:eastAsia="pl-PL"/>
+        </w:rPr>
+        <w:br/>
+      </w:r>
+    </w:p>
+    <w:p>
+      <w:pPr>
+        <w:tabs>
+          <w:tab w:val="left" w:pos="916"/>
+          <w:tab w:val="left" w:pos="1832"/>
+          <w:tab w:val="left" w:pos="2748"/>
+          <w:tab w:val="left" w:pos="3664"/>
+          <w:tab w:val="left" w:pos="4580"/>
+          <w:tab w:val="left" w:pos="5496"/>
+          <w:tab w:val="left" w:pos="6412"/>
+          <w:tab w:val="left" w:pos="7328"/>
+          <w:tab w:val="left" w:pos="8244"/>
+          <w:tab w:val="left" w:pos="9160"/>
+          <w:tab w:val="left" w:pos="10076"/>
+          <w:tab w:val="left" w:pos="10992"/>
+          <w:tab w:val="left" w:pos="11908"/>
+          <w:tab w:val="left" w:pos="12824"/>
+          <w:tab w:val="left" w:pos="13740"/>
+          <w:tab w:val="left" w:pos="14656"/>
+        </w:tabs>
+        <w:spacing w:after="0" w:line="240" w:lineRule="auto"/>
+        <w:rPr>
+          <w:rFonts w:ascii="Courier New" w:eastAsia="Times New Roman" w:hAnsi="Courier New" w:cs="Courier New"/>
+          <w:sz w:val="20"/>
+          <w:szCs w:val="20"/>
+          <w:lang w:eastAsia="pl-PL"/>
+        </w:rPr>
+      </w:pPr>
       <w:bookmarkStart w:id="1" w:name="_GoBack"/>
-      <w:r>
-        <w:rPr>
-          <w:rFonts w:ascii="Courier New" w:eastAsia="Times New Roman" w:hAnsi="Courier New" w:cs="Courier New"/>
-          <w:b/>
-          <w:sz w:val="20"/>
-          <w:szCs w:val="20"/>
-          <w:lang w:eastAsia="pl-PL"/>
-        </w:rPr>
-        <w:t>I.5)</w:t>
-      </w:r>
-      <w:r>
-        <w:rPr>
-          <w:b/>
-        </w:rPr>
-        <w:t xml:space="preserve"> </w:t>
-      </w:r>
-      <w:proofErr w:type="spellStart"/>
-      <w:r>
-        <w:rPr>
-          <w:rFonts w:ascii="Courier New" w:eastAsia="Times New Roman" w:hAnsi="Courier New" w:cs="Courier New"/>
-          <w:b/>
-          <w:sz w:val="20"/>
-          <w:szCs w:val="20"/>
-          <w:lang w:eastAsia="pl-PL"/>
-        </w:rPr>
-        <w:t>Serializacja</w:t>
-      </w:r>
-      <w:proofErr w:type="spellEnd"/>
-      <w:r>
-        <w:rPr>
-          <w:rFonts w:ascii="Courier New" w:eastAsia="Times New Roman" w:hAnsi="Courier New" w:cs="Courier New"/>
-          <w:b/>
-          <w:sz w:val="20"/>
-          <w:szCs w:val="20"/>
-          <w:lang w:eastAsia="pl-PL"/>
-        </w:rPr>
-        <w:t xml:space="preserve"> i </w:t>
-      </w:r>
-      <w:proofErr w:type="spellStart"/>
-      <w:r>
-        <w:rPr>
-          <w:rFonts w:ascii="Courier New" w:eastAsia="Times New Roman" w:hAnsi="Courier New" w:cs="Courier New"/>
-          <w:b/>
-          <w:sz w:val="20"/>
-          <w:szCs w:val="20"/>
-          <w:lang w:eastAsia="pl-PL"/>
-        </w:rPr>
-        <w:t>deserializacja</w:t>
-      </w:r>
-      <w:proofErr w:type="spellEnd"/>
-      <w:r>
-        <w:rPr>
-          <w:rFonts w:ascii="Courier New" w:eastAsia="Times New Roman" w:hAnsi="Courier New" w:cs="Courier New"/>
-          <w:b/>
-          <w:sz w:val="20"/>
-          <w:szCs w:val="20"/>
-          <w:lang w:eastAsia="pl-PL"/>
-        </w:rPr>
-        <w:t xml:space="preserve"> danych przy zapisie do i odczycie z pliku binarnego (moduł</w:t>
-      </w:r>
-      <w:r>
-        <w:rPr>
-          <w:rFonts w:ascii="Courier New" w:eastAsia="Times New Roman" w:hAnsi="Courier New" w:cs="Courier New"/>
-          <w:b/>
-          <w:sz w:val="20"/>
-          <w:szCs w:val="20"/>
-          <w:lang w:eastAsia="pl-PL"/>
-        </w:rPr>
-        <w:t xml:space="preserve"> </w:t>
-      </w:r>
-      <w:proofErr w:type="spellStart"/>
-      <w:r>
-        <w:rPr>
-          <w:rFonts w:ascii="Courier New" w:eastAsia="Times New Roman" w:hAnsi="Courier New" w:cs="Courier New"/>
-          <w:b/>
-          <w:sz w:val="20"/>
-          <w:szCs w:val="20"/>
-          <w:lang w:eastAsia="pl-PL"/>
-        </w:rPr>
-        <w:t>pickle</w:t>
-      </w:r>
-      <w:proofErr w:type="spellEnd"/>
-      <w:r>
-        <w:rPr>
-          <w:rFonts w:ascii="Courier New" w:eastAsia="Times New Roman" w:hAnsi="Courier New" w:cs="Courier New"/>
-          <w:b/>
-          <w:sz w:val="20"/>
-          <w:szCs w:val="20"/>
-          <w:lang w:eastAsia="pl-PL"/>
-        </w:rPr>
-        <w:t>).</w:t>
-      </w:r>
       <w:bookmarkEnd w:id="1"/>
-      <w:r>
-        <w:rPr>
-          <w:rFonts w:ascii="Courier New" w:eastAsia="Times New Roman" w:hAnsi="Courier New" w:cs="Courier New"/>
-          <w:sz w:val="20"/>
-          <w:szCs w:val="20"/>
-          <w:lang w:eastAsia="pl-PL"/>
-        </w:rPr>
-        <w:br/>
-      </w:r>
     </w:p>
     <w:sectPr>
       <w:pgSz w:w="11906" w:h="16838"/>

</xml_diff>